<commit_message>
feat(OceanInvader) Fin de la partie UX
</commit_message>
<xml_diff>
--- a/doc/R-Shoot me up-NGZ.docx
+++ b/doc/R-Shoot me up-NGZ.docx
@@ -82,6 +82,7 @@
               </w:rPr>
               <w:t xml:space="preserve">Projet </w:t>
             </w:r>
+            <w:proofErr w:type="spellStart"/>
             <w:r>
               <w:rPr>
                 <w:rFonts w:ascii="Impact" w:hAnsi="Impact"/>
@@ -89,6 +90,7 @@
               </w:rPr>
               <w:t>OceanInvader</w:t>
             </w:r>
+            <w:proofErr w:type="spellEnd"/>
           </w:p>
         </w:tc>
       </w:tr>
@@ -158,7 +160,7 @@
       <w:r>
         <w:fldChar w:fldCharType="separate"/>
       </w:r>
-      <w:hyperlink w:anchor="_Toc181363095" w:history="1">
+      <w:hyperlink w:anchor="_Toc181368421" w:history="1">
         <w:r>
           <w:rPr>
             <w:rStyle w:val="Lienhypertexte"/>
@@ -198,7 +200,7 @@
           <w:rPr>
             <w:webHidden/>
           </w:rPr>
-          <w:instrText xml:space="preserve"> PAGEREF _Toc181363095 \h </w:instrText>
+          <w:instrText xml:space="preserve"> PAGEREF _Toc181368421 \h </w:instrText>
         </w:r>
         <w:r>
           <w:rPr>
@@ -242,7 +244,7 @@
           <w14:ligatures w14:val="standardContextual"/>
         </w:rPr>
       </w:pPr>
-      <w:hyperlink w:anchor="_Toc181363096" w:history="1">
+      <w:hyperlink w:anchor="_Toc181368422" w:history="1">
         <w:r>
           <w:rPr>
             <w:rStyle w:val="Lienhypertexte"/>
@@ -290,7 +292,7 @@
             <w:noProof/>
             <w:webHidden/>
           </w:rPr>
-          <w:instrText xml:space="preserve"> PAGEREF _Toc181363096 \h </w:instrText>
+          <w:instrText xml:space="preserve"> PAGEREF _Toc181368422 \h </w:instrText>
         </w:r>
         <w:r>
           <w:rPr>
@@ -338,7 +340,7 @@
           <w14:ligatures w14:val="standardContextual"/>
         </w:rPr>
       </w:pPr>
-      <w:hyperlink w:anchor="_Toc181363097" w:history="1">
+      <w:hyperlink w:anchor="_Toc181368423" w:history="1">
         <w:r>
           <w:rPr>
             <w:rStyle w:val="Lienhypertexte"/>
@@ -386,7 +388,7 @@
             <w:noProof/>
             <w:webHidden/>
           </w:rPr>
-          <w:instrText xml:space="preserve"> PAGEREF _Toc181363097 \h </w:instrText>
+          <w:instrText xml:space="preserve"> PAGEREF _Toc181368423 \h </w:instrText>
         </w:r>
         <w:r>
           <w:rPr>
@@ -434,7 +436,7 @@
           <w14:ligatures w14:val="standardContextual"/>
         </w:rPr>
       </w:pPr>
-      <w:hyperlink w:anchor="_Toc181363098" w:history="1">
+      <w:hyperlink w:anchor="_Toc181368424" w:history="1">
         <w:r>
           <w:rPr>
             <w:rStyle w:val="Lienhypertexte"/>
@@ -482,7 +484,7 @@
             <w:noProof/>
             <w:webHidden/>
           </w:rPr>
-          <w:instrText xml:space="preserve"> PAGEREF _Toc181363098 \h </w:instrText>
+          <w:instrText xml:space="preserve"> PAGEREF _Toc181368424 \h </w:instrText>
         </w:r>
         <w:r>
           <w:rPr>
@@ -525,7 +527,7 @@
           <w14:ligatures w14:val="standardContextual"/>
         </w:rPr>
       </w:pPr>
-      <w:hyperlink w:anchor="_Toc181363099" w:history="1">
+      <w:hyperlink w:anchor="_Toc181368425" w:history="1">
         <w:r>
           <w:rPr>
             <w:rStyle w:val="Lienhypertexte"/>
@@ -565,7 +567,7 @@
           <w:rPr>
             <w:webHidden/>
           </w:rPr>
-          <w:instrText xml:space="preserve"> PAGEREF _Toc181363099 \h </w:instrText>
+          <w:instrText xml:space="preserve"> PAGEREF _Toc181368425 \h </w:instrText>
         </w:r>
         <w:r>
           <w:rPr>
@@ -609,7 +611,7 @@
           <w14:ligatures w14:val="standardContextual"/>
         </w:rPr>
       </w:pPr>
-      <w:hyperlink w:anchor="_Toc181363100" w:history="1">
+      <w:hyperlink w:anchor="_Toc181368426" w:history="1">
         <w:r>
           <w:rPr>
             <w:rStyle w:val="Lienhypertexte"/>
@@ -657,7 +659,7 @@
             <w:noProof/>
             <w:webHidden/>
           </w:rPr>
-          <w:instrText xml:space="preserve"> PAGEREF _Toc181363100 \h </w:instrText>
+          <w:instrText xml:space="preserve"> PAGEREF _Toc181368426 \h </w:instrText>
         </w:r>
         <w:r>
           <w:rPr>
@@ -705,7 +707,7 @@
           <w14:ligatures w14:val="standardContextual"/>
         </w:rPr>
       </w:pPr>
-      <w:hyperlink w:anchor="_Toc181363101" w:history="1">
+      <w:hyperlink w:anchor="_Toc181368427" w:history="1">
         <w:r>
           <w:rPr>
             <w:rStyle w:val="Lienhypertexte"/>
@@ -753,7 +755,7 @@
             <w:noProof/>
             <w:webHidden/>
           </w:rPr>
-          <w:instrText xml:space="preserve"> PAGEREF _Toc181363101 \h </w:instrText>
+          <w:instrText xml:space="preserve"> PAGEREF _Toc181368427 \h </w:instrText>
         </w:r>
         <w:r>
           <w:rPr>
@@ -801,7 +803,7 @@
           <w14:ligatures w14:val="standardContextual"/>
         </w:rPr>
       </w:pPr>
-      <w:hyperlink w:anchor="_Toc181363102" w:history="1">
+      <w:hyperlink w:anchor="_Toc181368428" w:history="1">
         <w:r>
           <w:rPr>
             <w:rStyle w:val="Lienhypertexte"/>
@@ -849,7 +851,7 @@
             <w:noProof/>
             <w:webHidden/>
           </w:rPr>
-          <w:instrText xml:space="preserve"> PAGEREF _Toc181363102 \h </w:instrText>
+          <w:instrText xml:space="preserve"> PAGEREF _Toc181368428 \h </w:instrText>
         </w:r>
         <w:r>
           <w:rPr>
@@ -897,11 +899,13 @@
           <w14:ligatures w14:val="standardContextual"/>
         </w:rPr>
       </w:pPr>
-      <w:hyperlink w:anchor="_Toc181363103" w:history="1">
+      <w:hyperlink w:anchor="_Toc181368429" w:history="1">
         <w:r>
           <w:rPr>
             <w:rStyle w:val="Lienhypertexte"/>
-            <w:noProof/>
+            <w:rFonts w:ascii="Calibri" w:hAnsi="Calibri"/>
+            <w:noProof/>
+            <w:lang w:val="fr-CH" w:eastAsia="fr-CH"/>
           </w:rPr>
           <w:t>2.3.1</w:t>
         </w:r>
@@ -943,7 +947,7 @@
             <w:noProof/>
             <w:webHidden/>
           </w:rPr>
-          <w:instrText xml:space="preserve"> PAGEREF _Toc181363103 \h </w:instrText>
+          <w:instrText xml:space="preserve"> PAGEREF _Toc181368429 \h </w:instrText>
         </w:r>
         <w:r>
           <w:rPr>
@@ -991,7 +995,7 @@
           <w14:ligatures w14:val="standardContextual"/>
         </w:rPr>
       </w:pPr>
-      <w:hyperlink w:anchor="_Toc181363104" w:history="1">
+      <w:hyperlink w:anchor="_Toc181368430" w:history="1">
         <w:r>
           <w:rPr>
             <w:rStyle w:val="Lienhypertexte"/>
@@ -1016,7 +1020,7 @@
             <w:rStyle w:val="Lienhypertexte"/>
             <w:noProof/>
           </w:rPr>
-          <w:t>Attaque (joueur)</w:t>
+          <w:t>Point de vie (joueur)</w:t>
         </w:r>
         <w:r>
           <w:rPr>
@@ -1037,7 +1041,7 @@
             <w:noProof/>
             <w:webHidden/>
           </w:rPr>
-          <w:instrText xml:space="preserve"> PAGEREF _Toc181363104 \h </w:instrText>
+          <w:instrText xml:space="preserve"> PAGEREF _Toc181368430 \h </w:instrText>
         </w:r>
         <w:r>
           <w:rPr>
@@ -1085,7 +1089,7 @@
           <w14:ligatures w14:val="standardContextual"/>
         </w:rPr>
       </w:pPr>
-      <w:hyperlink w:anchor="_Toc181363105" w:history="1">
+      <w:hyperlink w:anchor="_Toc181368431" w:history="1">
         <w:r>
           <w:rPr>
             <w:rStyle w:val="Lienhypertexte"/>
@@ -1110,7 +1114,7 @@
             <w:rStyle w:val="Lienhypertexte"/>
             <w:noProof/>
           </w:rPr>
-          <w:t>Ennemi point de vie</w:t>
+          <w:t>Attaque (joueur)</w:t>
         </w:r>
         <w:r>
           <w:rPr>
@@ -1131,7 +1135,7 @@
             <w:noProof/>
             <w:webHidden/>
           </w:rPr>
-          <w:instrText xml:space="preserve"> PAGEREF _Toc181363105 \h </w:instrText>
+          <w:instrText xml:space="preserve"> PAGEREF _Toc181368431 \h </w:instrText>
         </w:r>
         <w:r>
           <w:rPr>
@@ -1179,7 +1183,7 @@
           <w14:ligatures w14:val="standardContextual"/>
         </w:rPr>
       </w:pPr>
-      <w:hyperlink w:anchor="_Toc181363106" w:history="1">
+      <w:hyperlink w:anchor="_Toc181368432" w:history="1">
         <w:r>
           <w:rPr>
             <w:rStyle w:val="Lienhypertexte"/>
@@ -1204,7 +1208,7 @@
             <w:rStyle w:val="Lienhypertexte"/>
             <w:noProof/>
           </w:rPr>
-          <w:t>Obstacle</w:t>
+          <w:t>Régénération de point de vie (joueur)</w:t>
         </w:r>
         <w:r>
           <w:rPr>
@@ -1225,7 +1229,7 @@
             <w:noProof/>
             <w:webHidden/>
           </w:rPr>
-          <w:instrText xml:space="preserve"> PAGEREF _Toc181363106 \h </w:instrText>
+          <w:instrText xml:space="preserve"> PAGEREF _Toc181368432 \h </w:instrText>
         </w:r>
         <w:r>
           <w:rPr>
@@ -1258,9 +1262,9 @@
     </w:p>
     <w:p>
       <w:pPr>
-        <w:pStyle w:val="TM2"/>
+        <w:pStyle w:val="TM3"/>
         <w:tabs>
-          <w:tab w:val="left" w:pos="800"/>
+          <w:tab w:val="left" w:pos="1200"/>
           <w:tab w:val="right" w:leader="dot" w:pos="9060"/>
         </w:tabs>
         <w:rPr>
@@ -1273,14 +1277,13 @@
           <w14:ligatures w14:val="standardContextual"/>
         </w:rPr>
       </w:pPr>
-      <w:hyperlink w:anchor="_Toc181363107" w:history="1">
+      <w:hyperlink w:anchor="_Toc181368433" w:history="1">
         <w:r>
           <w:rPr>
             <w:rStyle w:val="Lienhypertexte"/>
-            <w:iCs/>
-            <w:noProof/>
-          </w:rPr>
-          <w:t>2.4</w:t>
+            <w:noProof/>
+          </w:rPr>
+          <w:t>2.3.5</w:t>
         </w:r>
         <w:r>
           <w:rPr>
@@ -1297,10 +1300,9 @@
         <w:r>
           <w:rPr>
             <w:rStyle w:val="Lienhypertexte"/>
-            <w:iCs/>
-            <w:noProof/>
-          </w:rPr>
-          <w:t>UX</w:t>
+            <w:noProof/>
+          </w:rPr>
+          <w:t>Obstacle</w:t>
         </w:r>
         <w:r>
           <w:rPr>
@@ -1321,7 +1323,7 @@
             <w:noProof/>
             <w:webHidden/>
           </w:rPr>
-          <w:instrText xml:space="preserve"> PAGEREF _Toc181363107 \h </w:instrText>
+          <w:instrText xml:space="preserve"> PAGEREF _Toc181368433 \h </w:instrText>
         </w:r>
         <w:r>
           <w:rPr>
@@ -1354,9 +1356,9 @@
     </w:p>
     <w:p>
       <w:pPr>
-        <w:pStyle w:val="TM2"/>
+        <w:pStyle w:val="TM3"/>
         <w:tabs>
-          <w:tab w:val="left" w:pos="800"/>
+          <w:tab w:val="left" w:pos="1200"/>
           <w:tab w:val="right" w:leader="dot" w:pos="9060"/>
         </w:tabs>
         <w:rPr>
@@ -1369,14 +1371,13 @@
           <w14:ligatures w14:val="standardContextual"/>
         </w:rPr>
       </w:pPr>
-      <w:hyperlink w:anchor="_Toc181363108" w:history="1">
+      <w:hyperlink w:anchor="_Toc181368434" w:history="1">
         <w:r>
           <w:rPr>
             <w:rStyle w:val="Lienhypertexte"/>
-            <w:iCs/>
-            <w:noProof/>
-          </w:rPr>
-          <w:t>2.5</w:t>
+            <w:noProof/>
+          </w:rPr>
+          <w:t>2.3.6</w:t>
         </w:r>
         <w:r>
           <w:rPr>
@@ -1393,10 +1394,9 @@
         <w:r>
           <w:rPr>
             <w:rStyle w:val="Lienhypertexte"/>
-            <w:iCs/>
-            <w:noProof/>
-          </w:rPr>
-          <w:t>Stratégie de test</w:t>
+            <w:noProof/>
+          </w:rPr>
+          <w:t>Perdre</w:t>
         </w:r>
         <w:r>
           <w:rPr>
@@ -1417,7 +1417,7 @@
             <w:noProof/>
             <w:webHidden/>
           </w:rPr>
-          <w:instrText xml:space="preserve"> PAGEREF _Toc181363108 \h </w:instrText>
+          <w:instrText xml:space="preserve"> PAGEREF _Toc181368434 \h </w:instrText>
         </w:r>
         <w:r>
           <w:rPr>
@@ -1437,7 +1437,7 @@
             <w:noProof/>
             <w:webHidden/>
           </w:rPr>
-          <w:t>14</w:t>
+          <w:t>8</w:t>
         </w:r>
         <w:r>
           <w:rPr>
@@ -1450,88 +1450,9 @@
     </w:p>
     <w:p>
       <w:pPr>
-        <w:pStyle w:val="TM1"/>
-        <w:rPr>
-          <w:rFonts w:asciiTheme="minorHAnsi" w:eastAsiaTheme="minorEastAsia" w:hAnsiTheme="minorHAnsi" w:cstheme="minorBidi"/>
-          <w:kern w:val="2"/>
-          <w:sz w:val="22"/>
-          <w:szCs w:val="22"/>
-          <w:lang w:val="fr-CH" w:eastAsia="fr-CH"/>
-          <w14:ligatures w14:val="standardContextual"/>
-        </w:rPr>
-      </w:pPr>
-      <w:hyperlink w:anchor="_Toc181363109" w:history="1">
-        <w:r>
-          <w:rPr>
-            <w:rStyle w:val="Lienhypertexte"/>
-          </w:rPr>
-          <w:t>3</w:t>
-        </w:r>
-        <w:r>
-          <w:rPr>
-            <w:rFonts w:asciiTheme="minorHAnsi" w:eastAsiaTheme="minorEastAsia" w:hAnsiTheme="minorHAnsi" w:cstheme="minorBidi"/>
-            <w:kern w:val="2"/>
-            <w:sz w:val="22"/>
-            <w:szCs w:val="22"/>
-            <w:lang w:val="fr-CH" w:eastAsia="fr-CH"/>
-            <w14:ligatures w14:val="standardContextual"/>
-          </w:rPr>
-          <w:tab/>
-        </w:r>
-        <w:r>
-          <w:rPr>
-            <w:rStyle w:val="Lienhypertexte"/>
-          </w:rPr>
-          <w:t>Réalisation</w:t>
-        </w:r>
-        <w:r>
-          <w:rPr>
-            <w:webHidden/>
-          </w:rPr>
-          <w:tab/>
-        </w:r>
-        <w:r>
-          <w:rPr>
-            <w:webHidden/>
-          </w:rPr>
-          <w:fldChar w:fldCharType="begin"/>
-        </w:r>
-        <w:r>
-          <w:rPr>
-            <w:webHidden/>
-          </w:rPr>
-          <w:instrText xml:space="preserve"> PAGEREF _Toc181363109 \h </w:instrText>
-        </w:r>
-        <w:r>
-          <w:rPr>
-            <w:webHidden/>
-          </w:rPr>
-        </w:r>
-        <w:r>
-          <w:rPr>
-            <w:webHidden/>
-          </w:rPr>
-          <w:fldChar w:fldCharType="separate"/>
-        </w:r>
-        <w:r>
-          <w:rPr>
-            <w:webHidden/>
-          </w:rPr>
-          <w:t>14</w:t>
-        </w:r>
-        <w:r>
-          <w:rPr>
-            <w:webHidden/>
-          </w:rPr>
-          <w:fldChar w:fldCharType="end"/>
-        </w:r>
-      </w:hyperlink>
-    </w:p>
-    <w:p>
-      <w:pPr>
-        <w:pStyle w:val="TM2"/>
+        <w:pStyle w:val="TM3"/>
         <w:tabs>
-          <w:tab w:val="left" w:pos="800"/>
+          <w:tab w:val="left" w:pos="1200"/>
           <w:tab w:val="right" w:leader="dot" w:pos="9060"/>
         </w:tabs>
         <w:rPr>
@@ -1544,13 +1465,13 @@
           <w14:ligatures w14:val="standardContextual"/>
         </w:rPr>
       </w:pPr>
-      <w:hyperlink w:anchor="_Toc181363110" w:history="1">
+      <w:hyperlink w:anchor="_Toc181368435" w:history="1">
         <w:r>
           <w:rPr>
             <w:rStyle w:val="Lienhypertexte"/>
             <w:noProof/>
           </w:rPr>
-          <w:t>3.1</w:t>
+          <w:t>2.3.7</w:t>
         </w:r>
         <w:r>
           <w:rPr>
@@ -1569,7 +1490,7 @@
             <w:rStyle w:val="Lienhypertexte"/>
             <w:noProof/>
           </w:rPr>
-          <w:t>Points de design spécifiques</w:t>
+          <w:t>Ennemi comportement</w:t>
         </w:r>
         <w:r>
           <w:rPr>
@@ -1590,7 +1511,7 @@
             <w:noProof/>
             <w:webHidden/>
           </w:rPr>
-          <w:instrText xml:space="preserve"> PAGEREF _Toc181363110 \h </w:instrText>
+          <w:instrText xml:space="preserve"> PAGEREF _Toc181368435 \h </w:instrText>
         </w:r>
         <w:r>
           <w:rPr>
@@ -1610,7 +1531,7 @@
             <w:noProof/>
             <w:webHidden/>
           </w:rPr>
-          <w:t>15</w:t>
+          <w:t>8</w:t>
         </w:r>
         <w:r>
           <w:rPr>
@@ -1638,15 +1559,13 @@
           <w14:ligatures w14:val="standardContextual"/>
         </w:rPr>
       </w:pPr>
-      <w:hyperlink w:anchor="_Toc181363111" w:history="1">
+      <w:hyperlink w:anchor="_Toc181368436" w:history="1">
         <w:r>
           <w:rPr>
             <w:rStyle w:val="Lienhypertexte"/>
-            <w:i/>
-            <w:iCs/>
-            <w:noProof/>
-          </w:rPr>
-          <w:t>3.1.1</w:t>
+            <w:noProof/>
+          </w:rPr>
+          <w:t>2.3.8</w:t>
         </w:r>
         <w:r>
           <w:rPr>
@@ -1663,11 +1582,9 @@
         <w:r>
           <w:rPr>
             <w:rStyle w:val="Lienhypertexte"/>
-            <w:i/>
-            <w:iCs/>
-            <w:noProof/>
-          </w:rPr>
-          <w:t>…</w:t>
+            <w:noProof/>
+          </w:rPr>
+          <w:t>Menu</w:t>
         </w:r>
         <w:r>
           <w:rPr>
@@ -1688,7 +1605,7 @@
             <w:noProof/>
             <w:webHidden/>
           </w:rPr>
-          <w:instrText xml:space="preserve"> PAGEREF _Toc181363111 \h </w:instrText>
+          <w:instrText xml:space="preserve"> PAGEREF _Toc181368436 \h </w:instrText>
         </w:r>
         <w:r>
           <w:rPr>
@@ -1708,7 +1625,7 @@
             <w:noProof/>
             <w:webHidden/>
           </w:rPr>
-          <w:t>15</w:t>
+          <w:t>8</w:t>
         </w:r>
         <w:r>
           <w:rPr>
@@ -1721,9 +1638,9 @@
     </w:p>
     <w:p>
       <w:pPr>
-        <w:pStyle w:val="TM3"/>
+        <w:pStyle w:val="TM2"/>
         <w:tabs>
-          <w:tab w:val="left" w:pos="1200"/>
+          <w:tab w:val="left" w:pos="800"/>
           <w:tab w:val="right" w:leader="dot" w:pos="9060"/>
         </w:tabs>
         <w:rPr>
@@ -1736,15 +1653,14 @@
           <w14:ligatures w14:val="standardContextual"/>
         </w:rPr>
       </w:pPr>
-      <w:hyperlink w:anchor="_Toc181363112" w:history="1">
+      <w:hyperlink w:anchor="_Toc181368437" w:history="1">
         <w:r>
           <w:rPr>
             <w:rStyle w:val="Lienhypertexte"/>
-            <w:i/>
             <w:iCs/>
             <w:noProof/>
           </w:rPr>
-          <w:t>3.1.2</w:t>
+          <w:t>2.4</w:t>
         </w:r>
         <w:r>
           <w:rPr>
@@ -1761,11 +1677,18 @@
         <w:r>
           <w:rPr>
             <w:rStyle w:val="Lienhypertexte"/>
-            <w:i/>
             <w:iCs/>
             <w:noProof/>
           </w:rPr>
-          <w:t>…</w:t>
+          <w:t>U</w:t>
+        </w:r>
+        <w:r>
+          <w:rPr>
+            <w:rStyle w:val="Lienhypertexte"/>
+            <w:iCs/>
+            <w:noProof/>
+          </w:rPr>
+          <w:t>X</w:t>
         </w:r>
         <w:r>
           <w:rPr>
@@ -1786,7 +1709,7 @@
             <w:noProof/>
             <w:webHidden/>
           </w:rPr>
-          <w:instrText xml:space="preserve"> PAGEREF _Toc181363112 \h </w:instrText>
+          <w:instrText xml:space="preserve"> PAGEREF _Toc181368437 \h </w:instrText>
         </w:r>
         <w:r>
           <w:rPr>
@@ -1806,7 +1729,7 @@
             <w:noProof/>
             <w:webHidden/>
           </w:rPr>
-          <w:t>16</w:t>
+          <w:t>9</w:t>
         </w:r>
         <w:r>
           <w:rPr>
@@ -1819,9 +1742,9 @@
     </w:p>
     <w:p>
       <w:pPr>
-        <w:pStyle w:val="TM3"/>
+        <w:pStyle w:val="TM2"/>
         <w:tabs>
-          <w:tab w:val="left" w:pos="1200"/>
+          <w:tab w:val="left" w:pos="800"/>
           <w:tab w:val="right" w:leader="dot" w:pos="9060"/>
         </w:tabs>
         <w:rPr>
@@ -1834,15 +1757,14 @@
           <w14:ligatures w14:val="standardContextual"/>
         </w:rPr>
       </w:pPr>
-      <w:hyperlink w:anchor="_Toc181363113" w:history="1">
+      <w:hyperlink w:anchor="_Toc181368438" w:history="1">
         <w:r>
           <w:rPr>
             <w:rStyle w:val="Lienhypertexte"/>
-            <w:i/>
             <w:iCs/>
             <w:noProof/>
           </w:rPr>
-          <w:t>3.1.3</w:t>
+          <w:t>2.5</w:t>
         </w:r>
         <w:r>
           <w:rPr>
@@ -1859,11 +1781,10 @@
         <w:r>
           <w:rPr>
             <w:rStyle w:val="Lienhypertexte"/>
-            <w:i/>
             <w:iCs/>
             <w:noProof/>
           </w:rPr>
-          <w:t>…</w:t>
+          <w:t>Stratégie de test</w:t>
         </w:r>
         <w:r>
           <w:rPr>
@@ -1884,7 +1805,7 @@
             <w:noProof/>
             <w:webHidden/>
           </w:rPr>
-          <w:instrText xml:space="preserve"> PAGEREF _Toc181363113 \h </w:instrText>
+          <w:instrText xml:space="preserve"> PAGEREF _Toc181368438 \h </w:instrText>
         </w:r>
         <w:r>
           <w:rPr>
@@ -1904,11 +1825,90 @@
             <w:noProof/>
             <w:webHidden/>
           </w:rPr>
+          <w:t>15</w:t>
+        </w:r>
+        <w:r>
+          <w:rPr>
+            <w:noProof/>
+            <w:webHidden/>
+          </w:rPr>
+          <w:fldChar w:fldCharType="end"/>
+        </w:r>
+      </w:hyperlink>
+    </w:p>
+    <w:p>
+      <w:pPr>
+        <w:pStyle w:val="TM1"/>
+        <w:rPr>
+          <w:rFonts w:asciiTheme="minorHAnsi" w:eastAsiaTheme="minorEastAsia" w:hAnsiTheme="minorHAnsi" w:cstheme="minorBidi"/>
+          <w:kern w:val="2"/>
+          <w:sz w:val="22"/>
+          <w:szCs w:val="22"/>
+          <w:lang w:val="fr-CH" w:eastAsia="fr-CH"/>
+          <w14:ligatures w14:val="standardContextual"/>
+        </w:rPr>
+      </w:pPr>
+      <w:hyperlink w:anchor="_Toc181368439" w:history="1">
+        <w:r>
+          <w:rPr>
+            <w:rStyle w:val="Lienhypertexte"/>
+          </w:rPr>
+          <w:t>3</w:t>
+        </w:r>
+        <w:r>
+          <w:rPr>
+            <w:rFonts w:asciiTheme="minorHAnsi" w:eastAsiaTheme="minorEastAsia" w:hAnsiTheme="minorHAnsi" w:cstheme="minorBidi"/>
+            <w:kern w:val="2"/>
+            <w:sz w:val="22"/>
+            <w:szCs w:val="22"/>
+            <w:lang w:val="fr-CH" w:eastAsia="fr-CH"/>
+            <w14:ligatures w14:val="standardContextual"/>
+          </w:rPr>
+          <w:tab/>
+        </w:r>
+        <w:r>
+          <w:rPr>
+            <w:rStyle w:val="Lienhypertexte"/>
+          </w:rPr>
+          <w:t>Réalisation</w:t>
+        </w:r>
+        <w:r>
+          <w:rPr>
+            <w:webHidden/>
+          </w:rPr>
+          <w:tab/>
+        </w:r>
+        <w:r>
+          <w:rPr>
+            <w:webHidden/>
+          </w:rPr>
+          <w:fldChar w:fldCharType="begin"/>
+        </w:r>
+        <w:r>
+          <w:rPr>
+            <w:webHidden/>
+          </w:rPr>
+          <w:instrText xml:space="preserve"> PAGEREF _Toc181368439 \h </w:instrText>
+        </w:r>
+        <w:r>
+          <w:rPr>
+            <w:webHidden/>
+          </w:rPr>
+        </w:r>
+        <w:r>
+          <w:rPr>
+            <w:webHidden/>
+          </w:rPr>
+          <w:fldChar w:fldCharType="separate"/>
+        </w:r>
+        <w:r>
+          <w:rPr>
+            <w:webHidden/>
+          </w:rPr>
           <w:t>16</w:t>
         </w:r>
         <w:r>
           <w:rPr>
-            <w:noProof/>
             <w:webHidden/>
           </w:rPr>
           <w:fldChar w:fldCharType="end"/>
@@ -1932,14 +1932,14 @@
           <w14:ligatures w14:val="standardContextual"/>
         </w:rPr>
       </w:pPr>
-      <w:hyperlink w:anchor="_Toc181363114" w:history="1">
+      <w:hyperlink w:anchor="_Toc181368440" w:history="1">
         <w:r>
           <w:rPr>
             <w:rStyle w:val="Lienhypertexte"/>
             <w:iCs/>
             <w:noProof/>
           </w:rPr>
-          <w:t>3.2</w:t>
+          <w:t>3.1</w:t>
         </w:r>
         <w:r>
           <w:rPr>
@@ -1980,7 +1980,7 @@
             <w:noProof/>
             <w:webHidden/>
           </w:rPr>
-          <w:instrText xml:space="preserve"> PAGEREF _Toc181363114 \h </w:instrText>
+          <w:instrText xml:space="preserve"> PAGEREF _Toc181368440 \h </w:instrText>
         </w:r>
         <w:r>
           <w:rPr>
@@ -2000,7 +2000,7 @@
             <w:noProof/>
             <w:webHidden/>
           </w:rPr>
-          <w:t>16</w:t>
+          <w:t>17</w:t>
         </w:r>
         <w:r>
           <w:rPr>
@@ -2028,14 +2028,14 @@
           <w14:ligatures w14:val="standardContextual"/>
         </w:rPr>
       </w:pPr>
-      <w:hyperlink w:anchor="_Toc181363115" w:history="1">
+      <w:hyperlink w:anchor="_Toc181368441" w:history="1">
         <w:r>
           <w:rPr>
             <w:rStyle w:val="Lienhypertexte"/>
             <w:iCs/>
             <w:noProof/>
           </w:rPr>
-          <w:t>3.3</w:t>
+          <w:t>3.2</w:t>
         </w:r>
         <w:r>
           <w:rPr>
@@ -2076,7 +2076,7 @@
             <w:noProof/>
             <w:webHidden/>
           </w:rPr>
-          <w:instrText xml:space="preserve"> PAGEREF _Toc181363115 \h </w:instrText>
+          <w:instrText xml:space="preserve"> PAGEREF _Toc181368441 \h </w:instrText>
         </w:r>
         <w:r>
           <w:rPr>
@@ -2096,7 +2096,7 @@
             <w:noProof/>
             <w:webHidden/>
           </w:rPr>
-          <w:t>16</w:t>
+          <w:t>17</w:t>
         </w:r>
         <w:r>
           <w:rPr>
@@ -2124,14 +2124,14 @@
           <w14:ligatures w14:val="standardContextual"/>
         </w:rPr>
       </w:pPr>
-      <w:hyperlink w:anchor="_Toc181363116" w:history="1">
+      <w:hyperlink w:anchor="_Toc181368442" w:history="1">
         <w:r>
           <w:rPr>
             <w:rStyle w:val="Lienhypertexte"/>
             <w:iCs/>
             <w:noProof/>
           </w:rPr>
-          <w:t>3.4</w:t>
+          <w:t>3.3</w:t>
         </w:r>
         <w:r>
           <w:rPr>
@@ -2172,7 +2172,7 @@
             <w:noProof/>
             <w:webHidden/>
           </w:rPr>
-          <w:instrText xml:space="preserve"> PAGEREF _Toc181363116 \h </w:instrText>
+          <w:instrText xml:space="preserve"> PAGEREF _Toc181368442 \h </w:instrText>
         </w:r>
         <w:r>
           <w:rPr>
@@ -2192,7 +2192,7 @@
             <w:noProof/>
             <w:webHidden/>
           </w:rPr>
-          <w:t>16</w:t>
+          <w:t>17</w:t>
         </w:r>
         <w:r>
           <w:rPr>
@@ -2205,9 +2205,9 @@
     </w:p>
     <w:p>
       <w:pPr>
-        <w:pStyle w:val="TM2"/>
+        <w:pStyle w:val="TM3"/>
         <w:tabs>
-          <w:tab w:val="left" w:pos="800"/>
+          <w:tab w:val="left" w:pos="1200"/>
           <w:tab w:val="right" w:leader="dot" w:pos="9060"/>
         </w:tabs>
         <w:rPr>
@@ -2220,14 +2220,15 @@
           <w14:ligatures w14:val="standardContextual"/>
         </w:rPr>
       </w:pPr>
-      <w:hyperlink w:anchor="_Toc181363117" w:history="1">
+      <w:hyperlink w:anchor="_Toc181368443" w:history="1">
         <w:r>
           <w:rPr>
             <w:rStyle w:val="Lienhypertexte"/>
-            <w:iCs/>
-            <w:noProof/>
-          </w:rPr>
-          <w:t>3.5</w:t>
+            <w:rFonts w:ascii="Calibri" w:hAnsi="Calibri"/>
+            <w:noProof/>
+            <w:lang w:val="fr-CH" w:eastAsia="fr-CH"/>
+          </w:rPr>
+          <w:t>3.3.1</w:t>
         </w:r>
         <w:r>
           <w:rPr>
@@ -2244,10 +2245,9 @@
         <w:r>
           <w:rPr>
             <w:rStyle w:val="Lienhypertexte"/>
-            <w:iCs/>
-            <w:noProof/>
-          </w:rPr>
-          <w:t>Erreurs restantes</w:t>
+            <w:noProof/>
+          </w:rPr>
+          <w:t>Sprint 1</w:t>
         </w:r>
         <w:r>
           <w:rPr>
@@ -2268,7 +2268,7 @@
             <w:noProof/>
             <w:webHidden/>
           </w:rPr>
-          <w:instrText xml:space="preserve"> PAGEREF _Toc181363117 \h </w:instrText>
+          <w:instrText xml:space="preserve"> PAGEREF _Toc181368443 \h </w:instrText>
         </w:r>
         <w:r>
           <w:rPr>
@@ -2288,169 +2288,11 @@
             <w:noProof/>
             <w:webHidden/>
           </w:rPr>
-          <w:t>16</w:t>
-        </w:r>
-        <w:r>
-          <w:rPr>
-            <w:noProof/>
-            <w:webHidden/>
-          </w:rPr>
-          <w:fldChar w:fldCharType="end"/>
-        </w:r>
-      </w:hyperlink>
-    </w:p>
-    <w:p>
-      <w:pPr>
-        <w:pStyle w:val="TM1"/>
-        <w:rPr>
-          <w:rFonts w:asciiTheme="minorHAnsi" w:eastAsiaTheme="minorEastAsia" w:hAnsiTheme="minorHAnsi" w:cstheme="minorBidi"/>
-          <w:kern w:val="2"/>
-          <w:sz w:val="22"/>
-          <w:szCs w:val="22"/>
-          <w:lang w:val="fr-CH" w:eastAsia="fr-CH"/>
-          <w14:ligatures w14:val="standardContextual"/>
-        </w:rPr>
-      </w:pPr>
-      <w:hyperlink w:anchor="_Toc181363118" w:history="1">
-        <w:r>
-          <w:rPr>
-            <w:rStyle w:val="Lienhypertexte"/>
-          </w:rPr>
-          <w:t>4</w:t>
-        </w:r>
-        <w:r>
-          <w:rPr>
-            <w:rFonts w:asciiTheme="minorHAnsi" w:eastAsiaTheme="minorEastAsia" w:hAnsiTheme="minorHAnsi" w:cstheme="minorBidi"/>
-            <w:kern w:val="2"/>
-            <w:sz w:val="22"/>
-            <w:szCs w:val="22"/>
-            <w:lang w:val="fr-CH" w:eastAsia="fr-CH"/>
-            <w14:ligatures w14:val="standardContextual"/>
-          </w:rPr>
-          <w:tab/>
-        </w:r>
-        <w:r>
-          <w:rPr>
-            <w:rStyle w:val="Lienhypertexte"/>
-          </w:rPr>
-          <w:t>Conclusions</w:t>
-        </w:r>
-        <w:r>
-          <w:rPr>
-            <w:webHidden/>
-          </w:rPr>
-          <w:tab/>
-        </w:r>
-        <w:r>
-          <w:rPr>
-            <w:webHidden/>
-          </w:rPr>
-          <w:fldChar w:fldCharType="begin"/>
-        </w:r>
-        <w:r>
-          <w:rPr>
-            <w:webHidden/>
-          </w:rPr>
-          <w:instrText xml:space="preserve"> PAGEREF _Toc181363118 \h </w:instrText>
-        </w:r>
-        <w:r>
-          <w:rPr>
-            <w:webHidden/>
-          </w:rPr>
-        </w:r>
-        <w:r>
-          <w:rPr>
-            <w:webHidden/>
-          </w:rPr>
-          <w:fldChar w:fldCharType="separate"/>
-        </w:r>
-        <w:r>
-          <w:rPr>
-            <w:webHidden/>
-          </w:rPr>
           <w:t>17</w:t>
         </w:r>
         <w:r>
           <w:rPr>
-            <w:webHidden/>
-          </w:rPr>
-          <w:fldChar w:fldCharType="end"/>
-        </w:r>
-      </w:hyperlink>
-    </w:p>
-    <w:p>
-      <w:pPr>
-        <w:pStyle w:val="TM1"/>
-        <w:rPr>
-          <w:rFonts w:asciiTheme="minorHAnsi" w:eastAsiaTheme="minorEastAsia" w:hAnsiTheme="minorHAnsi" w:cstheme="minorBidi"/>
-          <w:kern w:val="2"/>
-          <w:sz w:val="22"/>
-          <w:szCs w:val="22"/>
-          <w:lang w:val="fr-CH" w:eastAsia="fr-CH"/>
-          <w14:ligatures w14:val="standardContextual"/>
-        </w:rPr>
-      </w:pPr>
-      <w:hyperlink w:anchor="_Toc181363119" w:history="1">
-        <w:r>
-          <w:rPr>
-            <w:rStyle w:val="Lienhypertexte"/>
-          </w:rPr>
-          <w:t>5</w:t>
-        </w:r>
-        <w:r>
-          <w:rPr>
-            <w:rFonts w:asciiTheme="minorHAnsi" w:eastAsiaTheme="minorEastAsia" w:hAnsiTheme="minorHAnsi" w:cstheme="minorBidi"/>
-            <w:kern w:val="2"/>
-            <w:sz w:val="22"/>
-            <w:szCs w:val="22"/>
-            <w:lang w:val="fr-CH" w:eastAsia="fr-CH"/>
-            <w14:ligatures w14:val="standardContextual"/>
-          </w:rPr>
-          <w:tab/>
-        </w:r>
-        <w:r>
-          <w:rPr>
-            <w:rStyle w:val="Lienhypertexte"/>
-          </w:rPr>
-          <w:t>Annexes</w:t>
-        </w:r>
-        <w:r>
-          <w:rPr>
-            <w:webHidden/>
-          </w:rPr>
-          <w:tab/>
-        </w:r>
-        <w:r>
-          <w:rPr>
-            <w:webHidden/>
-          </w:rPr>
-          <w:fldChar w:fldCharType="begin"/>
-        </w:r>
-        <w:r>
-          <w:rPr>
-            <w:webHidden/>
-          </w:rPr>
-          <w:instrText xml:space="preserve"> PAGEREF _Toc181363119 \h </w:instrText>
-        </w:r>
-        <w:r>
-          <w:rPr>
-            <w:webHidden/>
-          </w:rPr>
-        </w:r>
-        <w:r>
-          <w:rPr>
-            <w:webHidden/>
-          </w:rPr>
-          <w:fldChar w:fldCharType="separate"/>
-        </w:r>
-        <w:r>
-          <w:rPr>
-            <w:webHidden/>
-          </w:rPr>
-          <w:t>18</w:t>
-        </w:r>
-        <w:r>
-          <w:rPr>
+            <w:noProof/>
             <w:webHidden/>
           </w:rPr>
           <w:fldChar w:fldCharType="end"/>
@@ -2474,14 +2316,14 @@
           <w14:ligatures w14:val="standardContextual"/>
         </w:rPr>
       </w:pPr>
-      <w:hyperlink w:anchor="_Toc181363120" w:history="1">
+      <w:hyperlink w:anchor="_Toc181368444" w:history="1">
         <w:r>
           <w:rPr>
             <w:rStyle w:val="Lienhypertexte"/>
             <w:iCs/>
             <w:noProof/>
           </w:rPr>
-          <w:t>5.1</w:t>
+          <w:t>3.4</w:t>
         </w:r>
         <w:r>
           <w:rPr>
@@ -2501,7 +2343,7 @@
             <w:iCs/>
             <w:noProof/>
           </w:rPr>
-          <w:t>Manuel de référence</w:t>
+          <w:t>Erreurs restantes</w:t>
         </w:r>
         <w:r>
           <w:rPr>
@@ -2522,7 +2364,7 @@
             <w:noProof/>
             <w:webHidden/>
           </w:rPr>
-          <w:instrText xml:space="preserve"> PAGEREF _Toc181363120 \h </w:instrText>
+          <w:instrText xml:space="preserve"> PAGEREF _Toc181368444 \h </w:instrText>
         </w:r>
         <w:r>
           <w:rPr>
@@ -2547,6 +2389,164 @@
         <w:r>
           <w:rPr>
             <w:noProof/>
+            <w:webHidden/>
+          </w:rPr>
+          <w:fldChar w:fldCharType="end"/>
+        </w:r>
+      </w:hyperlink>
+    </w:p>
+    <w:p>
+      <w:pPr>
+        <w:pStyle w:val="TM1"/>
+        <w:rPr>
+          <w:rFonts w:asciiTheme="minorHAnsi" w:eastAsiaTheme="minorEastAsia" w:hAnsiTheme="minorHAnsi" w:cstheme="minorBidi"/>
+          <w:kern w:val="2"/>
+          <w:sz w:val="22"/>
+          <w:szCs w:val="22"/>
+          <w:lang w:val="fr-CH" w:eastAsia="fr-CH"/>
+          <w14:ligatures w14:val="standardContextual"/>
+        </w:rPr>
+      </w:pPr>
+      <w:hyperlink w:anchor="_Toc181368445" w:history="1">
+        <w:r>
+          <w:rPr>
+            <w:rStyle w:val="Lienhypertexte"/>
+          </w:rPr>
+          <w:t>4</w:t>
+        </w:r>
+        <w:r>
+          <w:rPr>
+            <w:rFonts w:asciiTheme="minorHAnsi" w:eastAsiaTheme="minorEastAsia" w:hAnsiTheme="minorHAnsi" w:cstheme="minorBidi"/>
+            <w:kern w:val="2"/>
+            <w:sz w:val="22"/>
+            <w:szCs w:val="22"/>
+            <w:lang w:val="fr-CH" w:eastAsia="fr-CH"/>
+            <w14:ligatures w14:val="standardContextual"/>
+          </w:rPr>
+          <w:tab/>
+        </w:r>
+        <w:r>
+          <w:rPr>
+            <w:rStyle w:val="Lienhypertexte"/>
+          </w:rPr>
+          <w:t>Conclusions</w:t>
+        </w:r>
+        <w:r>
+          <w:rPr>
+            <w:webHidden/>
+          </w:rPr>
+          <w:tab/>
+        </w:r>
+        <w:r>
+          <w:rPr>
+            <w:webHidden/>
+          </w:rPr>
+          <w:fldChar w:fldCharType="begin"/>
+        </w:r>
+        <w:r>
+          <w:rPr>
+            <w:webHidden/>
+          </w:rPr>
+          <w:instrText xml:space="preserve"> PAGEREF _Toc181368445 \h </w:instrText>
+        </w:r>
+        <w:r>
+          <w:rPr>
+            <w:webHidden/>
+          </w:rPr>
+        </w:r>
+        <w:r>
+          <w:rPr>
+            <w:webHidden/>
+          </w:rPr>
+          <w:fldChar w:fldCharType="separate"/>
+        </w:r>
+        <w:r>
+          <w:rPr>
+            <w:webHidden/>
+          </w:rPr>
+          <w:t>19</w:t>
+        </w:r>
+        <w:r>
+          <w:rPr>
+            <w:webHidden/>
+          </w:rPr>
+          <w:fldChar w:fldCharType="end"/>
+        </w:r>
+      </w:hyperlink>
+    </w:p>
+    <w:p>
+      <w:pPr>
+        <w:pStyle w:val="TM1"/>
+        <w:rPr>
+          <w:rFonts w:asciiTheme="minorHAnsi" w:eastAsiaTheme="minorEastAsia" w:hAnsiTheme="minorHAnsi" w:cstheme="minorBidi"/>
+          <w:kern w:val="2"/>
+          <w:sz w:val="22"/>
+          <w:szCs w:val="22"/>
+          <w:lang w:val="fr-CH" w:eastAsia="fr-CH"/>
+          <w14:ligatures w14:val="standardContextual"/>
+        </w:rPr>
+      </w:pPr>
+      <w:hyperlink w:anchor="_Toc181368446" w:history="1">
+        <w:r>
+          <w:rPr>
+            <w:rStyle w:val="Lienhypertexte"/>
+          </w:rPr>
+          <w:t>5</w:t>
+        </w:r>
+        <w:r>
+          <w:rPr>
+            <w:rFonts w:asciiTheme="minorHAnsi" w:eastAsiaTheme="minorEastAsia" w:hAnsiTheme="minorHAnsi" w:cstheme="minorBidi"/>
+            <w:kern w:val="2"/>
+            <w:sz w:val="22"/>
+            <w:szCs w:val="22"/>
+            <w:lang w:val="fr-CH" w:eastAsia="fr-CH"/>
+            <w14:ligatures w14:val="standardContextual"/>
+          </w:rPr>
+          <w:tab/>
+        </w:r>
+        <w:r>
+          <w:rPr>
+            <w:rStyle w:val="Lienhypertexte"/>
+          </w:rPr>
+          <w:t>Annexes</w:t>
+        </w:r>
+        <w:r>
+          <w:rPr>
+            <w:webHidden/>
+          </w:rPr>
+          <w:tab/>
+        </w:r>
+        <w:r>
+          <w:rPr>
+            <w:webHidden/>
+          </w:rPr>
+          <w:fldChar w:fldCharType="begin"/>
+        </w:r>
+        <w:r>
+          <w:rPr>
+            <w:webHidden/>
+          </w:rPr>
+          <w:instrText xml:space="preserve"> PAGEREF _Toc181368446 \h </w:instrText>
+        </w:r>
+        <w:r>
+          <w:rPr>
+            <w:webHidden/>
+          </w:rPr>
+        </w:r>
+        <w:r>
+          <w:rPr>
+            <w:webHidden/>
+          </w:rPr>
+          <w:fldChar w:fldCharType="separate"/>
+        </w:r>
+        <w:r>
+          <w:rPr>
+            <w:webHidden/>
+          </w:rPr>
+          <w:t>20</w:t>
+        </w:r>
+        <w:r>
+          <w:rPr>
             <w:webHidden/>
           </w:rPr>
           <w:fldChar w:fldCharType="end"/>
@@ -2570,14 +2570,14 @@
           <w14:ligatures w14:val="standardContextual"/>
         </w:rPr>
       </w:pPr>
-      <w:hyperlink w:anchor="_Toc181363121" w:history="1">
+      <w:hyperlink w:anchor="_Toc181368447" w:history="1">
         <w:r>
           <w:rPr>
             <w:rStyle w:val="Lienhypertexte"/>
             <w:iCs/>
             <w:noProof/>
           </w:rPr>
-          <w:t>5.2</w:t>
+          <w:t>5.1</w:t>
         </w:r>
         <w:r>
           <w:rPr>
@@ -2618,7 +2618,7 @@
             <w:noProof/>
             <w:webHidden/>
           </w:rPr>
-          <w:instrText xml:space="preserve"> PAGEREF _Toc181363121 \h </w:instrText>
+          <w:instrText xml:space="preserve"> PAGEREF _Toc181368447 \h </w:instrText>
         </w:r>
         <w:r>
           <w:rPr>
@@ -2638,7 +2638,7 @@
             <w:noProof/>
             <w:webHidden/>
           </w:rPr>
-          <w:t>18</w:t>
+          <w:t>20</w:t>
         </w:r>
         <w:r>
           <w:rPr>
@@ -2677,46 +2677,8 @@
           <w:i/>
           <w:iCs/>
           <w:sz w:val="20"/>
-          <w:u w:val="single"/>
-        </w:rPr>
-        <w:t xml:space="preserve">NOTE L’INTENTION DES UTILISATEURS DE CE </w:t>
-      </w:r>
-      <w:r>
-        <w:rPr>
-          <w:i/>
-          <w:iCs/>
-          <w:sz w:val="20"/>
-          <w:u w:val="single"/>
-        </w:rPr>
-        <w:t>CANEVAS :</w:t>
-      </w:r>
-      <w:r>
-        <w:br/>
-      </w:r>
-      <w:r>
-        <w:rPr>
-          <w:i/>
-          <w:iCs/>
-          <w:sz w:val="20"/>
-        </w:rPr>
-        <w:t>Toutes les parties en italiques sont là pour aider à comprendre ce qu’il faut mettre dans cette partie du document. Elles n’ont donc aucune raison d’être dans le document final.</w:t>
-      </w:r>
-    </w:p>
-    <w:p>
-      <w:pPr>
-        <w:rPr>
-          <w:i/>
-          <w:iCs/>
-          <w:sz w:val="20"/>
-        </w:rPr>
-      </w:pPr>
-      <w:r>
-        <w:rPr>
-          <w:i/>
-          <w:iCs/>
-          <w:sz w:val="20"/>
-        </w:rPr>
-        <w:t xml:space="preserve">De plus, en fonction du type de projet, il est tout à fait possible que certains chapitres ou paragraphes n’aient aucun sens. Dans ce cas il est recommandé de les retirer du document pour éviter de l’alourdir inutilement.  </w:t>
+        </w:rPr>
+        <w:t xml:space="preserve"> </w:t>
       </w:r>
     </w:p>
     <w:p>
@@ -2728,7 +2690,7 @@
       <w:pPr>
         <w:pStyle w:val="Titre1"/>
       </w:pPr>
-      <w:bookmarkStart w:id="0" w:name="_Toc181363095"/>
+      <w:bookmarkStart w:id="0" w:name="_Toc181368421"/>
       <w:r>
         <w:lastRenderedPageBreak/>
         <w:t>Analyse prél</w:t>
@@ -2749,7 +2711,7 @@
           <w:iCs/>
         </w:rPr>
       </w:pPr>
-      <w:bookmarkStart w:id="1" w:name="_Toc181363096"/>
+      <w:bookmarkStart w:id="1" w:name="_Toc181368422"/>
       <w:r>
         <w:rPr>
           <w:i w:val="0"/>
@@ -2775,10 +2737,36 @@
         <w:t>C# à</w:t>
       </w:r>
       <w:r>
-        <w:t xml:space="preserve"> l’aide de l’IDE Visual Studio 2022. La gestion du projet est faite avec IceScrum, et la gestion des fichiers avec GitHub.</w:t>
-      </w:r>
-      <w:r>
-        <w:t xml:space="preserve"> Ce projet permet a l’apprenti de d’apprendre ou de se perfectionner dans la programmation orienter objet, et d’appliquer la gestion de projet « agile » via IceScrum.</w:t>
+        <w:t xml:space="preserve"> l’aide de l’IDE Visual Studio 2022. La gestion du projet est faite avec </w:t>
+      </w:r>
+      <w:proofErr w:type="spellStart"/>
+      <w:r>
+        <w:t>IceScrum</w:t>
+      </w:r>
+      <w:proofErr w:type="spellEnd"/>
+      <w:r>
+        <w:t>, et la gestion des fichiers avec GitHub.</w:t>
+      </w:r>
+      <w:r>
+        <w:t xml:space="preserve"> Ce projet permet </w:t>
+      </w:r>
+      <w:proofErr w:type="spellStart"/>
+      <w:proofErr w:type="gramStart"/>
+      <w:r>
+        <w:t>a</w:t>
+      </w:r>
+      <w:proofErr w:type="spellEnd"/>
+      <w:proofErr w:type="gramEnd"/>
+      <w:r>
+        <w:t xml:space="preserve"> l’apprenti de d’apprendre ou de se perfectionner dans la programmation orienter objet, et d’appliquer la gestion de projet « agile » via </w:t>
+      </w:r>
+      <w:proofErr w:type="spellStart"/>
+      <w:r>
+        <w:t>IceScrum</w:t>
+      </w:r>
+      <w:proofErr w:type="spellEnd"/>
+      <w:r>
+        <w:t>.</w:t>
       </w:r>
     </w:p>
     <w:p/>
@@ -2942,7 +2930,7 @@
           <w:iCs/>
         </w:rPr>
       </w:pPr>
-      <w:bookmarkStart w:id="2" w:name="_Toc181363097"/>
+      <w:bookmarkStart w:id="2" w:name="_Toc181368423"/>
       <w:r>
         <w:rPr>
           <w:i w:val="0"/>
@@ -2963,11 +2951,21 @@
       <w:r>
         <w:t xml:space="preserve"> </w:t>
       </w:r>
+      <w:proofErr w:type="spellStart"/>
       <w:r>
         <w:t>windows</w:t>
       </w:r>
-      <w:r>
-        <w:t xml:space="preserve"> forms </w:t>
+      <w:proofErr w:type="spellEnd"/>
+      <w:r>
+        <w:t xml:space="preserve"> </w:t>
+      </w:r>
+      <w:proofErr w:type="spellStart"/>
+      <w:r>
+        <w:t>forms</w:t>
+      </w:r>
+      <w:proofErr w:type="spellEnd"/>
+      <w:r>
+        <w:t xml:space="preserve"> </w:t>
       </w:r>
       <w:r>
         <w:t>qui sera composé des caractéristiques suivantes :</w:t>
@@ -3147,7 +3145,43 @@
           <w:sz w:val="22"/>
           <w:szCs w:val="22"/>
         </w:rPr>
-        <w:t>Le numéro du niveau (Level 1, Level 2, …)</w:t>
+        <w:t>Le numéro du niveau (</w:t>
+      </w:r>
+      <w:proofErr w:type="spellStart"/>
+      <w:r>
+        <w:rPr>
+          <w:rFonts w:ascii="Century Gothic" w:hAnsi="Century Gothic"/>
+          <w:sz w:val="22"/>
+          <w:szCs w:val="22"/>
+        </w:rPr>
+        <w:t>Level</w:t>
+      </w:r>
+      <w:proofErr w:type="spellEnd"/>
+      <w:r>
+        <w:rPr>
+          <w:rFonts w:ascii="Century Gothic" w:hAnsi="Century Gothic"/>
+          <w:sz w:val="22"/>
+          <w:szCs w:val="22"/>
+        </w:rPr>
+        <w:t xml:space="preserve"> 1, </w:t>
+      </w:r>
+      <w:proofErr w:type="spellStart"/>
+      <w:r>
+        <w:rPr>
+          <w:rFonts w:ascii="Century Gothic" w:hAnsi="Century Gothic"/>
+          <w:sz w:val="22"/>
+          <w:szCs w:val="22"/>
+        </w:rPr>
+        <w:t>Level</w:t>
+      </w:r>
+      <w:proofErr w:type="spellEnd"/>
+      <w:r>
+        <w:rPr>
+          <w:rFonts w:ascii="Century Gothic" w:hAnsi="Century Gothic"/>
+          <w:sz w:val="22"/>
+          <w:szCs w:val="22"/>
+        </w:rPr>
+        <w:t xml:space="preserve"> 2, …)</w:t>
       </w:r>
     </w:p>
     <w:p>
@@ -3235,7 +3269,25 @@
           <w:sz w:val="22"/>
           <w:szCs w:val="22"/>
         </w:rPr>
-        <w:t>Capacités de tir : direction, rafale, cooldown, décompte munitions, recharge, …</w:t>
+        <w:t xml:space="preserve">Capacités de tir : direction, rafale, </w:t>
+      </w:r>
+      <w:proofErr w:type="spellStart"/>
+      <w:r>
+        <w:rPr>
+          <w:rFonts w:ascii="Century Gothic" w:hAnsi="Century Gothic"/>
+          <w:sz w:val="22"/>
+          <w:szCs w:val="22"/>
+        </w:rPr>
+        <w:t>cooldown</w:t>
+      </w:r>
+      <w:proofErr w:type="spellEnd"/>
+      <w:r>
+        <w:rPr>
+          <w:rFonts w:ascii="Century Gothic" w:hAnsi="Century Gothic"/>
+          <w:sz w:val="22"/>
+          <w:szCs w:val="22"/>
+        </w:rPr>
+        <w:t>, décompte munitions, recharge, …</w:t>
       </w:r>
     </w:p>
     <w:p>
@@ -3257,8 +3309,18 @@
           <w:sz w:val="22"/>
           <w:szCs w:val="22"/>
         </w:rPr>
-        <w:t>Un sprite</w:t>
-      </w:r>
+        <w:t xml:space="preserve">Un </w:t>
+      </w:r>
+      <w:proofErr w:type="spellStart"/>
+      <w:r>
+        <w:rPr>
+          <w:rFonts w:ascii="Century Gothic" w:hAnsi="Century Gothic"/>
+          <w:sz w:val="22"/>
+          <w:szCs w:val="22"/>
+        </w:rPr>
+        <w:t>sprite</w:t>
+      </w:r>
+      <w:proofErr w:type="spellEnd"/>
     </w:p>
     <w:p>
       <w:pPr>
@@ -3368,8 +3430,18 @@
           <w:sz w:val="22"/>
           <w:szCs w:val="22"/>
         </w:rPr>
-        <w:t>Un sprite</w:t>
-      </w:r>
+        <w:t xml:space="preserve">Un </w:t>
+      </w:r>
+      <w:proofErr w:type="spellStart"/>
+      <w:r>
+        <w:rPr>
+          <w:rFonts w:ascii="Century Gothic" w:hAnsi="Century Gothic"/>
+          <w:sz w:val="22"/>
+          <w:szCs w:val="22"/>
+        </w:rPr>
+        <w:t>sprite</w:t>
+      </w:r>
+      <w:proofErr w:type="spellEnd"/>
     </w:p>
     <w:p>
       <w:pPr>
@@ -3434,8 +3506,18 @@
           <w:sz w:val="22"/>
           <w:szCs w:val="22"/>
         </w:rPr>
-        <w:t>Une position X,Y</w:t>
-      </w:r>
+        <w:t xml:space="preserve">Une position </w:t>
+      </w:r>
+      <w:proofErr w:type="gramStart"/>
+      <w:r>
+        <w:rPr>
+          <w:rFonts w:ascii="Century Gothic" w:hAnsi="Century Gothic"/>
+          <w:sz w:val="22"/>
+          <w:szCs w:val="22"/>
+        </w:rPr>
+        <w:t>X,Y</w:t>
+      </w:r>
+      <w:proofErr w:type="gramEnd"/>
     </w:p>
     <w:p>
       <w:pPr>
@@ -3456,8 +3538,18 @@
           <w:sz w:val="22"/>
           <w:szCs w:val="22"/>
         </w:rPr>
-        <w:t>Un sprite</w:t>
-      </w:r>
+        <w:t xml:space="preserve">Un </w:t>
+      </w:r>
+      <w:proofErr w:type="spellStart"/>
+      <w:r>
+        <w:rPr>
+          <w:rFonts w:ascii="Century Gothic" w:hAnsi="Century Gothic"/>
+          <w:sz w:val="22"/>
+          <w:szCs w:val="22"/>
+        </w:rPr>
+        <w:t>sprite</w:t>
+      </w:r>
+      <w:proofErr w:type="spellEnd"/>
     </w:p>
     <w:p>
       <w:pPr>
@@ -3627,26 +3719,62 @@
           <w:sz w:val="22"/>
           <w:szCs w:val="22"/>
         </w:rPr>
-        <w:t>Gestion des highscores (en base de données)</w:t>
-      </w:r>
-    </w:p>
-    <w:p>
-      <w:pPr>
+        <w:t xml:space="preserve">Gestion des </w:t>
+      </w:r>
+      <w:proofErr w:type="spellStart"/>
+      <w:r>
         <w:rPr>
           <w:rFonts w:ascii="Century Gothic" w:hAnsi="Century Gothic"/>
           <w:sz w:val="22"/>
           <w:szCs w:val="22"/>
         </w:rPr>
-      </w:pPr>
-    </w:p>
-    <w:p>
+        <w:t>highscores</w:t>
+      </w:r>
+      <w:proofErr w:type="spellEnd"/>
       <w:r>
         <w:rPr>
           <w:rFonts w:ascii="Century Gothic" w:hAnsi="Century Gothic"/>
           <w:sz w:val="22"/>
           <w:szCs w:val="22"/>
         </w:rPr>
-        <w:t>Il est important de noté que certain de ces objectifs ont été écarté du projet ou modifié, du a l’absence de base de données.</w:t>
+        <w:t xml:space="preserve"> (en base de données)</w:t>
+      </w:r>
+    </w:p>
+    <w:p>
+      <w:pPr>
+        <w:rPr>
+          <w:rFonts w:ascii="Century Gothic" w:hAnsi="Century Gothic"/>
+          <w:sz w:val="22"/>
+          <w:szCs w:val="22"/>
+        </w:rPr>
+      </w:pPr>
+    </w:p>
+    <w:p>
+      <w:r>
+        <w:rPr>
+          <w:rFonts w:ascii="Century Gothic" w:hAnsi="Century Gothic"/>
+          <w:sz w:val="22"/>
+          <w:szCs w:val="22"/>
+        </w:rPr>
+        <w:t xml:space="preserve">Il est important de </w:t>
+      </w:r>
+      <w:proofErr w:type="gramStart"/>
+      <w:r>
+        <w:rPr>
+          <w:rFonts w:ascii="Century Gothic" w:hAnsi="Century Gothic"/>
+          <w:sz w:val="22"/>
+          <w:szCs w:val="22"/>
+        </w:rPr>
+        <w:t>noté</w:t>
+      </w:r>
+      <w:proofErr w:type="gramEnd"/>
+      <w:r>
+        <w:rPr>
+          <w:rFonts w:ascii="Century Gothic" w:hAnsi="Century Gothic"/>
+          <w:sz w:val="22"/>
+          <w:szCs w:val="22"/>
+        </w:rPr>
+        <w:t xml:space="preserve"> que certain de ces objectifs ont été écarté du projet ou modifié, du a l’absence de base de données.</w:t>
       </w:r>
     </w:p>
     <w:p>
@@ -3758,7 +3886,7 @@
       <w:r>
         <w:br w:type="page"/>
       </w:r>
-      <w:bookmarkStart w:id="3" w:name="_Toc181363098"/>
+      <w:bookmarkStart w:id="3" w:name="_Toc181368424"/>
       <w:r>
         <w:rPr>
           <w:bCs/>
@@ -3774,7 +3902,15 @@
     <w:p/>
     <w:p>
       <w:r>
-        <w:t xml:space="preserve">Pour la gestion de ce projet nous avons utilisé IceScrum, un outil qui permet de planifier et de gérer des projets de façon agile. Nous avons </w:t>
+        <w:t xml:space="preserve">Pour la gestion de ce projet nous avons utilisé </w:t>
+      </w:r>
+      <w:proofErr w:type="spellStart"/>
+      <w:r>
+        <w:t>IceScrum</w:t>
+      </w:r>
+      <w:proofErr w:type="spellEnd"/>
+      <w:r>
+        <w:t xml:space="preserve">, un outil qui permet de planifier et de gérer des projets de façon agile. Nous avons </w:t>
       </w:r>
       <w:r>
         <w:t xml:space="preserve">fait ce projet en utilisant un seul sprint sur </w:t>
@@ -3790,7 +3926,7 @@
       <w:pPr>
         <w:pStyle w:val="Titre1"/>
       </w:pPr>
-      <w:bookmarkStart w:id="4" w:name="_Toc181363099"/>
+      <w:bookmarkStart w:id="4" w:name="_Toc181368425"/>
       <w:r>
         <w:t>Analyse</w:t>
       </w:r>
@@ -3807,7 +3943,7 @@
           <w:iCs/>
         </w:rPr>
       </w:pPr>
-      <w:bookmarkStart w:id="5" w:name="_Toc181363100"/>
+      <w:bookmarkStart w:id="5" w:name="_Toc181368426"/>
       <w:r>
         <w:rPr>
           <w:i w:val="0"/>
@@ -3851,7 +3987,15 @@
         </w:numPr>
       </w:pPr>
       <w:r>
-        <w:t>Le joueur a deux types d’attaque, un tir normal qui fera de légers dégâts aux ennemis, et un tir faisant des dégâts de zone, infligeant de lourds dégâts aux ennemis sur une grande zone. L’attaque de zone possède un cooldown de 10 secondes entre chaque nouvelle attaque.</w:t>
+        <w:t xml:space="preserve">Le joueur a deux types d’attaque, un tir normal qui fera de légers dégâts aux ennemis, et un tir faisant des dégâts de zone, infligeant de lourds dégâts aux ennemis sur une grande zone. L’attaque de zone possède un </w:t>
+      </w:r>
+      <w:proofErr w:type="spellStart"/>
+      <w:r>
+        <w:t>cooldown</w:t>
+      </w:r>
+      <w:proofErr w:type="spellEnd"/>
+      <w:r>
+        <w:t xml:space="preserve"> de 10 secondes entre chaque nouvelle attaque.</w:t>
       </w:r>
     </w:p>
     <w:p>
@@ -3949,7 +4093,7 @@
           <w:iCs/>
         </w:rPr>
       </w:pPr>
-      <w:bookmarkStart w:id="6" w:name="_Toc181363101"/>
+      <w:bookmarkStart w:id="6" w:name="_Toc181368427"/>
       <w:r>
         <w:rPr>
           <w:i w:val="0"/>
@@ -4059,8 +4203,8 @@
           <w:iCs/>
         </w:rPr>
       </w:pPr>
-      <w:bookmarkStart w:id="7" w:name="_Toc181363102"/>
-      <w:bookmarkStart w:id="8" w:name="_Toc71691012"/>
+      <w:bookmarkStart w:id="7" w:name="_Toc71691012"/>
+      <w:bookmarkStart w:id="8" w:name="_Toc181368428"/>
       <w:r>
         <w:rPr>
           <w:i w:val="0"/>
@@ -4068,7 +4212,7 @@
         </w:rPr>
         <w:t>Analyse fonctionnelle</w:t>
       </w:r>
-      <w:bookmarkEnd w:id="7"/>
+      <w:bookmarkEnd w:id="8"/>
     </w:p>
     <w:p/>
     <w:p>
@@ -4079,13 +4223,23 @@
           <w:lang w:val="fr-CH" w:eastAsia="fr-CH"/>
         </w:rPr>
       </w:pPr>
+      <w:bookmarkStart w:id="9" w:name="_Toc181368429"/>
       <w:r>
         <w:t>Mouvement (joueur)</w:t>
       </w:r>
-    </w:p>
-    <w:p>
-      <w:r>
-        <w:t>(Auteur: Nicola Golaz)</w:t>
+      <w:bookmarkEnd w:id="9"/>
+    </w:p>
+    <w:p>
+      <w:r>
+        <w:t>(</w:t>
+      </w:r>
+      <w:proofErr w:type="gramStart"/>
+      <w:r>
+        <w:t>Auteur:</w:t>
+      </w:r>
+      <w:proofErr w:type="gramEnd"/>
+      <w:r>
+        <w:t xml:space="preserve"> Nicola Golaz)</w:t>
       </w:r>
     </w:p>
     <w:tbl>
@@ -4144,7 +4298,15 @@
               <w:jc w:val="center"/>
             </w:pPr>
             <w:r>
-              <w:t xml:space="preserve">Tests d'acceptance: </w:t>
+              <w:t xml:space="preserve">Tests </w:t>
+            </w:r>
+            <w:proofErr w:type="gramStart"/>
+            <w:r>
+              <w:t>d'acceptance:</w:t>
+            </w:r>
+            <w:proofErr w:type="gramEnd"/>
+            <w:r>
+              <w:t xml:space="preserve"> </w:t>
             </w:r>
           </w:p>
           <w:tbl>
@@ -4167,9 +4329,11 @@
                   <w:hideMark/>
                 </w:tcPr>
                 <w:p>
+                  <w:proofErr w:type="gramStart"/>
                   <w:r>
                     <w:t>direction</w:t>
                   </w:r>
+                  <w:proofErr w:type="gramEnd"/>
                 </w:p>
               </w:tc>
               <w:tc>
@@ -4179,7 +4343,31 @@
                 </w:tcPr>
                 <w:p>
                   <w:r>
-                    <w:t>Quand je presse sur les touches de direction (wasd/fléche directionnel), L'avatar se déplace en haut, en bas et de droite a gauche en fonction de la touche pressée.</w:t>
+                    <w:t>Quand je presse sur les touches de direction (</w:t>
+                  </w:r>
+                  <w:proofErr w:type="spellStart"/>
+                  <w:r>
+                    <w:t>wasd</w:t>
+                  </w:r>
+                  <w:proofErr w:type="spellEnd"/>
+                  <w:r>
+                    <w:t>/</w:t>
+                  </w:r>
+                  <w:proofErr w:type="spellStart"/>
+                  <w:r>
+                    <w:t>fléche</w:t>
+                  </w:r>
+                  <w:proofErr w:type="spellEnd"/>
+                  <w:r>
+                    <w:t xml:space="preserve"> directionnel), L'avatar se déplace en haut, en bas et de droite </w:t>
+                  </w:r>
+                  <w:proofErr w:type="spellStart"/>
+                  <w:r>
+                    <w:t>a</w:t>
+                  </w:r>
+                  <w:proofErr w:type="spellEnd"/>
+                  <w:r>
+                    <w:t xml:space="preserve"> gauche en fonction de la touche pressée.</w:t>
                   </w:r>
                 </w:p>
               </w:tc>
@@ -4191,8 +4379,13 @@
                   <w:hideMark/>
                 </w:tcPr>
                 <w:p>
+                  <w:proofErr w:type="gramStart"/>
                   <w:r>
-                    <w:t>zone de mouvement</w:t>
+                    <w:t>zone</w:t>
+                  </w:r>
+                  <w:proofErr w:type="gramEnd"/>
+                  <w:r>
+                    <w:t xml:space="preserve"> de mouvement</w:t>
                   </w:r>
                 </w:p>
               </w:tc>
@@ -4203,7 +4396,15 @@
                 </w:tcPr>
                 <w:p>
                   <w:r>
-                    <w:t>Quand je me déplace avec mon avatar, Une zone de mouvement est délimiter par la zone verte (image ci joint).</w:t>
+                    <w:t xml:space="preserve">Quand je me déplace avec mon avatar, Une zone de mouvement est </w:t>
+                  </w:r>
+                  <w:proofErr w:type="gramStart"/>
+                  <w:r>
+                    <w:t>délimiter</w:t>
+                  </w:r>
+                  <w:proofErr w:type="gramEnd"/>
+                  <w:r>
+                    <w:t xml:space="preserve"> par la zone verte (image ci joint).</w:t>
                   </w:r>
                 </w:p>
               </w:tc>
@@ -4231,13 +4432,23 @@
       <w:pPr>
         <w:pStyle w:val="Titre3"/>
       </w:pPr>
+      <w:bookmarkStart w:id="10" w:name="_Toc181368430"/>
       <w:r>
         <w:t>Point de vie (joueur)</w:t>
       </w:r>
-    </w:p>
-    <w:p>
-      <w:r>
-        <w:t>(Auteur: Nicola Golaz)</w:t>
+      <w:bookmarkEnd w:id="10"/>
+    </w:p>
+    <w:p>
+      <w:r>
+        <w:t>(</w:t>
+      </w:r>
+      <w:proofErr w:type="gramStart"/>
+      <w:r>
+        <w:t>Auteur:</w:t>
+      </w:r>
+      <w:proofErr w:type="gramEnd"/>
+      <w:r>
+        <w:t xml:space="preserve"> Nicola Golaz)</w:t>
       </w:r>
     </w:p>
     <w:tbl>
@@ -4296,7 +4507,15 @@
               <w:jc w:val="center"/>
             </w:pPr>
             <w:r>
-              <w:t xml:space="preserve">Tests d'acceptance: </w:t>
+              <w:t xml:space="preserve">Tests </w:t>
+            </w:r>
+            <w:proofErr w:type="gramStart"/>
+            <w:r>
+              <w:t>d'acceptance:</w:t>
+            </w:r>
+            <w:proofErr w:type="gramEnd"/>
+            <w:r>
+              <w:t xml:space="preserve"> </w:t>
             </w:r>
           </w:p>
           <w:tbl>
@@ -4331,7 +4550,23 @@
                 </w:tcPr>
                 <w:p>
                   <w:r>
-                    <w:t>Quand je me fait toucher par les tir d'un ennemi de niveau 1, Je perd un point de vie.</w:t>
+                    <w:t xml:space="preserve">Quand je me </w:t>
+                  </w:r>
+                  <w:proofErr w:type="gramStart"/>
+                  <w:r>
+                    <w:t>fait</w:t>
+                  </w:r>
+                  <w:proofErr w:type="gramEnd"/>
+                  <w:r>
+                    <w:t xml:space="preserve"> toucher par les tir d'un ennemi de niveau 1, Je </w:t>
+                  </w:r>
+                  <w:proofErr w:type="spellStart"/>
+                  <w:r>
+                    <w:t>perd</w:t>
+                  </w:r>
+                  <w:proofErr w:type="spellEnd"/>
+                  <w:r>
+                    <w:t xml:space="preserve"> un point de vie.</w:t>
                   </w:r>
                 </w:p>
               </w:tc>
@@ -4355,7 +4590,23 @@
                 </w:tcPr>
                 <w:p>
                   <w:r>
-                    <w:t>Quand je me fait toucher par les tir d'un ennemi de niveau 2, Je perd deux point de vie.</w:t>
+                    <w:t xml:space="preserve">Quand je me </w:t>
+                  </w:r>
+                  <w:proofErr w:type="gramStart"/>
+                  <w:r>
+                    <w:t>fait</w:t>
+                  </w:r>
+                  <w:proofErr w:type="gramEnd"/>
+                  <w:r>
+                    <w:t xml:space="preserve"> toucher par les tir d'un ennemi de niveau 2, Je </w:t>
+                  </w:r>
+                  <w:proofErr w:type="spellStart"/>
+                  <w:r>
+                    <w:t>perd</w:t>
+                  </w:r>
+                  <w:proofErr w:type="spellEnd"/>
+                  <w:r>
+                    <w:t xml:space="preserve"> deux point de vie.</w:t>
                   </w:r>
                 </w:p>
               </w:tc>
@@ -4379,7 +4630,23 @@
                 </w:tcPr>
                 <w:p>
                   <w:r>
-                    <w:t>Quand je me fait toucher par les tir d'un ennemi de niveau 3, Je perd trois point de vie.</w:t>
+                    <w:t xml:space="preserve">Quand je me </w:t>
+                  </w:r>
+                  <w:proofErr w:type="gramStart"/>
+                  <w:r>
+                    <w:t>fait</w:t>
+                  </w:r>
+                  <w:proofErr w:type="gramEnd"/>
+                  <w:r>
+                    <w:t xml:space="preserve"> toucher par les tir d'un ennemi de niveau 3, Je </w:t>
+                  </w:r>
+                  <w:proofErr w:type="spellStart"/>
+                  <w:r>
+                    <w:t>perd</w:t>
+                  </w:r>
+                  <w:proofErr w:type="spellEnd"/>
+                  <w:r>
+                    <w:t xml:space="preserve"> trois point de vie.</w:t>
                   </w:r>
                 </w:p>
               </w:tc>
@@ -4407,13 +4674,23 @@
       <w:pPr>
         <w:pStyle w:val="Titre3"/>
       </w:pPr>
+      <w:bookmarkStart w:id="11" w:name="_Toc181368431"/>
       <w:r>
         <w:t>Attaque (joueur)</w:t>
       </w:r>
-    </w:p>
-    <w:p>
-      <w:r>
-        <w:t>(Auteur: Nicola Golaz)</w:t>
+      <w:bookmarkEnd w:id="11"/>
+    </w:p>
+    <w:p>
+      <w:r>
+        <w:t>(</w:t>
+      </w:r>
+      <w:proofErr w:type="gramStart"/>
+      <w:r>
+        <w:t>Auteur:</w:t>
+      </w:r>
+      <w:proofErr w:type="gramEnd"/>
+      <w:r>
+        <w:t xml:space="preserve"> Nicola Golaz)</w:t>
       </w:r>
     </w:p>
     <w:tbl>
@@ -4472,7 +4749,15 @@
               <w:jc w:val="center"/>
             </w:pPr>
             <w:r>
-              <w:t xml:space="preserve">Tests d'acceptance: </w:t>
+              <w:t xml:space="preserve">Tests </w:t>
+            </w:r>
+            <w:proofErr w:type="gramStart"/>
+            <w:r>
+              <w:t>d'acceptance:</w:t>
+            </w:r>
+            <w:proofErr w:type="gramEnd"/>
+            <w:r>
+              <w:t xml:space="preserve"> </w:t>
             </w:r>
           </w:p>
           <w:tbl>
@@ -4507,7 +4792,15 @@
                 </w:tcPr>
                 <w:p>
                   <w:r>
-                    <w:t>Quand j'appuie sur le click gauche de ma souris,  J'effectue une attaque normal qui inflige 1 de dégât.</w:t>
+                    <w:t xml:space="preserve">Quand j'appuie sur le click gauche de ma </w:t>
+                  </w:r>
+                  <w:proofErr w:type="gramStart"/>
+                  <w:r>
+                    <w:t>souris,  J'effectue</w:t>
+                  </w:r>
+                  <w:proofErr w:type="gramEnd"/>
+                  <w:r>
+                    <w:t xml:space="preserve"> une attaque normal qui inflige 1 de dégât.</w:t>
                   </w:r>
                 </w:p>
               </w:tc>
@@ -4531,7 +4824,23 @@
                 </w:tcPr>
                 <w:p>
                   <w:r>
-                    <w:t>Quand j'appuie sur le click droit de ma souris, J'effectue une attaque qui s'étend sur une zone défini et qui inflige de gros dégât.</w:t>
+                    <w:t xml:space="preserve">Quand j'appuie sur le </w:t>
+                  </w:r>
+                  <w:proofErr w:type="spellStart"/>
+                  <w:r>
+                    <w:t>click</w:t>
+                  </w:r>
+                  <w:proofErr w:type="spellEnd"/>
+                  <w:r>
+                    <w:t xml:space="preserve"> droit de ma souris, J'effectue une attaque qui s'étend sur </w:t>
+                  </w:r>
+                  <w:proofErr w:type="gramStart"/>
+                  <w:r>
+                    <w:t>une zone défini</w:t>
+                  </w:r>
+                  <w:proofErr w:type="gramEnd"/>
+                  <w:r>
+                    <w:t xml:space="preserve"> et qui inflige de gros dégât.</w:t>
                   </w:r>
                 </w:p>
               </w:tc>
@@ -4555,7 +4864,15 @@
                 </w:tcPr>
                 <w:p>
                   <w:r>
-                    <w:t>Après avoir utilisé l'attaque de zone, J'ai un cooldown de 10 seconde.</w:t>
+                    <w:t xml:space="preserve">Après avoir utilisé l'attaque de zone, J'ai un </w:t>
+                  </w:r>
+                  <w:proofErr w:type="spellStart"/>
+                  <w:r>
+                    <w:t>cooldown</w:t>
+                  </w:r>
+                  <w:proofErr w:type="spellEnd"/>
+                  <w:r>
+                    <w:t xml:space="preserve"> de 10 seconde.</w:t>
                   </w:r>
                 </w:p>
               </w:tc>
@@ -4583,13 +4900,23 @@
       <w:pPr>
         <w:pStyle w:val="Titre3"/>
       </w:pPr>
+      <w:bookmarkStart w:id="12" w:name="_Toc181368432"/>
       <w:r>
         <w:t>Régénération de point de vie (joueur)</w:t>
       </w:r>
-    </w:p>
-    <w:p>
-      <w:r>
-        <w:t>(Auteur: Nicola Golaz)</w:t>
+      <w:bookmarkEnd w:id="12"/>
+    </w:p>
+    <w:p>
+      <w:r>
+        <w:t>(</w:t>
+      </w:r>
+      <w:proofErr w:type="gramStart"/>
+      <w:r>
+        <w:t>Auteur:</w:t>
+      </w:r>
+      <w:proofErr w:type="gramEnd"/>
+      <w:r>
+        <w:t xml:space="preserve"> Nicola Golaz)</w:t>
       </w:r>
     </w:p>
     <w:tbl>
@@ -4648,7 +4975,15 @@
               <w:jc w:val="center"/>
             </w:pPr>
             <w:r>
-              <w:t xml:space="preserve">Tests d'acceptance: </w:t>
+              <w:t xml:space="preserve">Tests </w:t>
+            </w:r>
+            <w:proofErr w:type="gramStart"/>
+            <w:r>
+              <w:t>d'acceptance:</w:t>
+            </w:r>
+            <w:proofErr w:type="gramEnd"/>
+            <w:r>
+              <w:t xml:space="preserve"> </w:t>
             </w:r>
           </w:p>
           <w:tbl>
@@ -4708,7 +5043,15 @@
                 </w:tcPr>
                 <w:p>
                   <w:r>
-                    <w:t>Quand je coule un bateau de niveau 3, Je récupère 2 point de vie.</w:t>
+                    <w:t xml:space="preserve">Quand je coule un bateau de niveau 3, Je récupère 2 </w:t>
+                  </w:r>
+                  <w:proofErr w:type="gramStart"/>
+                  <w:r>
+                    <w:t>point</w:t>
+                  </w:r>
+                  <w:proofErr w:type="gramEnd"/>
+                  <w:r>
+                    <w:t xml:space="preserve"> de vie.</w:t>
                   </w:r>
                 </w:p>
               </w:tc>
@@ -4732,7 +5075,15 @@
                 </w:tcPr>
                 <w:p>
                   <w:r>
-                    <w:t>Quand mes point de vie sont au maximum (10/10), Je ne peux pas récupérer de point de vie supplémentaire.</w:t>
+                    <w:t xml:space="preserve">Quand </w:t>
+                  </w:r>
+                  <w:proofErr w:type="gramStart"/>
+                  <w:r>
+                    <w:t>mes point</w:t>
+                  </w:r>
+                  <w:proofErr w:type="gramEnd"/>
+                  <w:r>
+                    <w:t xml:space="preserve"> de vie sont au maximum (10/10), Je ne peux pas récupérer de point de vie supplémentaire.</w:t>
                   </w:r>
                 </w:p>
               </w:tc>
@@ -4760,13 +5111,23 @@
       <w:pPr>
         <w:pStyle w:val="Titre3"/>
       </w:pPr>
+      <w:bookmarkStart w:id="13" w:name="_Toc181368433"/>
       <w:r>
         <w:t>Obstacle</w:t>
       </w:r>
-    </w:p>
-    <w:p>
-      <w:r>
-        <w:t>(Auteur: Nicola Golaz)</w:t>
+      <w:bookmarkEnd w:id="13"/>
+    </w:p>
+    <w:p>
+      <w:r>
+        <w:t>(</w:t>
+      </w:r>
+      <w:proofErr w:type="gramStart"/>
+      <w:r>
+        <w:t>Auteur:</w:t>
+      </w:r>
+      <w:proofErr w:type="gramEnd"/>
+      <w:r>
+        <w:t xml:space="preserve"> Nicola Golaz)</w:t>
       </w:r>
     </w:p>
     <w:tbl>
@@ -4803,7 +5164,20 @@
           </w:tcPr>
           <w:p>
             <w:r>
-              <w:t>En tant que joueur, Je veux que des obstacle se trouve sur la map,  afin de pouvoir se protéger des ennemie.</w:t>
+              <w:t xml:space="preserve">En tant que joueur, Je veux que des obstacle se trouve sur la </w:t>
+            </w:r>
+            <w:proofErr w:type="spellStart"/>
+            <w:proofErr w:type="gramStart"/>
+            <w:r>
+              <w:t>map</w:t>
+            </w:r>
+            <w:proofErr w:type="spellEnd"/>
+            <w:r>
+              <w:t>,  afin</w:t>
+            </w:r>
+            <w:proofErr w:type="gramEnd"/>
+            <w:r>
+              <w:t xml:space="preserve"> de pouvoir se protéger des ennemie.</w:t>
             </w:r>
           </w:p>
         </w:tc>
@@ -4825,7 +5199,15 @@
               <w:jc w:val="center"/>
             </w:pPr>
             <w:r>
-              <w:t xml:space="preserve">Tests d'acceptance: </w:t>
+              <w:t xml:space="preserve">Tests </w:t>
+            </w:r>
+            <w:proofErr w:type="gramStart"/>
+            <w:r>
+              <w:t>d'acceptance:</w:t>
+            </w:r>
+            <w:proofErr w:type="gramEnd"/>
+            <w:r>
+              <w:t xml:space="preserve"> </w:t>
             </w:r>
           </w:p>
           <w:tbl>
@@ -4848,9 +5230,11 @@
                   <w:hideMark/>
                 </w:tcPr>
                 <w:p>
+                  <w:proofErr w:type="gramStart"/>
                   <w:r>
                     <w:t>collision</w:t>
                   </w:r>
+                  <w:proofErr w:type="gramEnd"/>
                 </w:p>
               </w:tc>
               <w:tc>
@@ -4860,7 +5244,15 @@
                 </w:tcPr>
                 <w:p>
                   <w:r>
-                    <w:t>Quand les obstacles reçoivent des tir du joueur ou des ennemie, Ils les bloquent.</w:t>
+                    <w:t xml:space="preserve">Quand les obstacles reçoivent </w:t>
+                  </w:r>
+                  <w:proofErr w:type="gramStart"/>
+                  <w:r>
+                    <w:t>des tir</w:t>
+                  </w:r>
+                  <w:proofErr w:type="gramEnd"/>
+                  <w:r>
+                    <w:t xml:space="preserve"> du joueur ou des ennemie, Ils les bloquent.</w:t>
                   </w:r>
                 </w:p>
               </w:tc>
@@ -4872,9 +5264,11 @@
                   <w:hideMark/>
                 </w:tcPr>
                 <w:p>
+                  <w:proofErr w:type="gramStart"/>
                   <w:r>
                     <w:t>position</w:t>
                   </w:r>
+                  <w:proofErr w:type="gramEnd"/>
                 </w:p>
               </w:tc>
               <w:tc>
@@ -4912,13 +5306,23 @@
       <w:pPr>
         <w:pStyle w:val="Titre3"/>
       </w:pPr>
+      <w:bookmarkStart w:id="14" w:name="_Toc181368434"/>
       <w:r>
         <w:t>Perdre</w:t>
       </w:r>
-    </w:p>
-    <w:p>
-      <w:r>
-        <w:t>(Auteur: Nicola Golaz)</w:t>
+      <w:bookmarkEnd w:id="14"/>
+    </w:p>
+    <w:p>
+      <w:r>
+        <w:t>(</w:t>
+      </w:r>
+      <w:proofErr w:type="gramStart"/>
+      <w:r>
+        <w:t>Auteur:</w:t>
+      </w:r>
+      <w:proofErr w:type="gramEnd"/>
+      <w:r>
+        <w:t xml:space="preserve"> Nicola Golaz)</w:t>
       </w:r>
     </w:p>
     <w:tbl>
@@ -4955,7 +5359,23 @@
           </w:tcPr>
           <w:p>
             <w:r>
-              <w:t>En tant que joueur, Je veux que la partie se termine quand les ennemie passe derrière le joueur, afin de définir une fin a une partie.</w:t>
+              <w:t xml:space="preserve">En tant que joueur, Je veux que la partie se termine quand </w:t>
+            </w:r>
+            <w:proofErr w:type="gramStart"/>
+            <w:r>
+              <w:t>les ennemie</w:t>
+            </w:r>
+            <w:proofErr w:type="gramEnd"/>
+            <w:r>
+              <w:t xml:space="preserve"> passe derrière le joueur, afin de définir une fin </w:t>
+            </w:r>
+            <w:proofErr w:type="spellStart"/>
+            <w:r>
+              <w:t>a</w:t>
+            </w:r>
+            <w:proofErr w:type="spellEnd"/>
+            <w:r>
+              <w:t xml:space="preserve"> une partie.</w:t>
             </w:r>
           </w:p>
         </w:tc>
@@ -4977,7 +5397,15 @@
               <w:jc w:val="center"/>
             </w:pPr>
             <w:r>
-              <w:t xml:space="preserve">Tests d'acceptance: </w:t>
+              <w:t xml:space="preserve">Tests </w:t>
+            </w:r>
+            <w:proofErr w:type="gramStart"/>
+            <w:r>
+              <w:t>d'acceptance:</w:t>
+            </w:r>
+            <w:proofErr w:type="gramEnd"/>
+            <w:r>
+              <w:t xml:space="preserve"> </w:t>
             </w:r>
           </w:p>
           <w:tbl>
@@ -5000,8 +5428,13 @@
                   <w:hideMark/>
                 </w:tcPr>
                 <w:p>
+                  <w:proofErr w:type="gramStart"/>
                   <w:r>
-                    <w:t>mort 1</w:t>
+                    <w:t>mort</w:t>
+                  </w:r>
+                  <w:proofErr w:type="gramEnd"/>
+                  <w:r>
+                    <w:t xml:space="preserve"> 1</w:t>
                   </w:r>
                 </w:p>
               </w:tc>
@@ -5012,7 +5445,15 @@
                 </w:tcPr>
                 <w:p>
                   <w:r>
-                    <w:t>Quand des ennemies passe derrière une certaine limite (voir image), Le joueur a perdu et la partie s'arrête.</w:t>
+                    <w:t xml:space="preserve">Quand des ennemies </w:t>
+                  </w:r>
+                  <w:proofErr w:type="gramStart"/>
+                  <w:r>
+                    <w:t>passe</w:t>
+                  </w:r>
+                  <w:proofErr w:type="gramEnd"/>
+                  <w:r>
+                    <w:t xml:space="preserve"> derrière une certaine limite (voir image), Le joueur a perdu et la partie s'arrête.</w:t>
                   </w:r>
                 </w:p>
               </w:tc>
@@ -5024,8 +5465,13 @@
                   <w:hideMark/>
                 </w:tcPr>
                 <w:p>
+                  <w:proofErr w:type="gramStart"/>
                   <w:r>
-                    <w:t>mort 2</w:t>
+                    <w:t>mort</w:t>
+                  </w:r>
+                  <w:proofErr w:type="gramEnd"/>
+                  <w:r>
+                    <w:t xml:space="preserve"> 2</w:t>
                   </w:r>
                 </w:p>
               </w:tc>
@@ -5064,13 +5510,23 @@
       <w:pPr>
         <w:pStyle w:val="Titre3"/>
       </w:pPr>
+      <w:bookmarkStart w:id="15" w:name="_Toc181368435"/>
       <w:r>
         <w:t>Ennemi comportement</w:t>
       </w:r>
-    </w:p>
-    <w:p>
-      <w:r>
-        <w:t>(Auteur: Nicola Golaz)</w:t>
+      <w:bookmarkEnd w:id="15"/>
+    </w:p>
+    <w:p>
+      <w:r>
+        <w:t>(</w:t>
+      </w:r>
+      <w:proofErr w:type="gramStart"/>
+      <w:r>
+        <w:t>Auteur:</w:t>
+      </w:r>
+      <w:proofErr w:type="gramEnd"/>
+      <w:r>
+        <w:t xml:space="preserve"> Nicola Golaz)</w:t>
       </w:r>
     </w:p>
     <w:tbl>
@@ -5107,7 +5563,15 @@
           </w:tcPr>
           <w:p>
             <w:r>
-              <w:t>En tant que joueur, Je veux que les bateau ennemis ai un comportement (déplacement/attaque), Pour que le jeu ai une certaine difficulté.</w:t>
+              <w:t xml:space="preserve">En tant que joueur, Je veux que </w:t>
+            </w:r>
+            <w:proofErr w:type="gramStart"/>
+            <w:r>
+              <w:t>les bateau ennemis</w:t>
+            </w:r>
+            <w:proofErr w:type="gramEnd"/>
+            <w:r>
+              <w:t xml:space="preserve"> ai un comportement (déplacement/attaque), Pour que le jeu ai une certaine difficulté.</w:t>
             </w:r>
           </w:p>
         </w:tc>
@@ -5129,7 +5593,15 @@
               <w:jc w:val="center"/>
             </w:pPr>
             <w:r>
-              <w:t xml:space="preserve">Tests d'acceptance: </w:t>
+              <w:t xml:space="preserve">Tests </w:t>
+            </w:r>
+            <w:proofErr w:type="gramStart"/>
+            <w:r>
+              <w:t>d'acceptance:</w:t>
+            </w:r>
+            <w:proofErr w:type="gramEnd"/>
+            <w:r>
+              <w:t xml:space="preserve"> </w:t>
             </w:r>
           </w:p>
           <w:tbl>
@@ -5164,7 +5636,15 @@
                 </w:tcPr>
                 <w:p>
                   <w:r>
-                    <w:t>Quand je lance une partie, les bateau ennemie arrive depuis le haut de l'écran et se dirige vers le bas.</w:t>
+                    <w:t xml:space="preserve">Quand je lance une partie, </w:t>
+                  </w:r>
+                  <w:proofErr w:type="gramStart"/>
+                  <w:r>
+                    <w:t>les bateau ennemie</w:t>
+                  </w:r>
+                  <w:proofErr w:type="gramEnd"/>
+                  <w:r>
+                    <w:t xml:space="preserve"> arrive depuis le haut de l'écran et se dirige vers le bas.</w:t>
                   </w:r>
                 </w:p>
               </w:tc>
@@ -5188,7 +5668,15 @@
                 </w:tcPr>
                 <w:p>
                   <w:r>
-                    <w:t>Quand je lance une partie, Les bateau ennemie se déplacent de gauche a droite de façon aléatoire.</w:t>
+                    <w:t xml:space="preserve">Quand je lance une partie, Les bateau ennemie se déplacent de gauche </w:t>
+                  </w:r>
+                  <w:proofErr w:type="spellStart"/>
+                  <w:r>
+                    <w:t>a</w:t>
+                  </w:r>
+                  <w:proofErr w:type="spellEnd"/>
+                  <w:r>
+                    <w:t xml:space="preserve"> droite de façon aléatoire.</w:t>
                   </w:r>
                 </w:p>
               </w:tc>
@@ -5212,7 +5700,25 @@
                 </w:tcPr>
                 <w:p>
                   <w:r>
-                    <w:t>Quand je suis dans une partie, Dés que les ennemis se heurtent a une parois (gauche/droite) ils repartent dans la direction opposé.</w:t>
+                    <w:t xml:space="preserve">Quand je suis dans une partie, </w:t>
+                  </w:r>
+                  <w:proofErr w:type="spellStart"/>
+                  <w:r>
+                    <w:t>Dés</w:t>
+                  </w:r>
+                  <w:proofErr w:type="spellEnd"/>
+                  <w:r>
+                    <w:t xml:space="preserve"> que les ennemis se heurtent </w:t>
+                  </w:r>
+                  <w:proofErr w:type="spellStart"/>
+                  <w:proofErr w:type="gramStart"/>
+                  <w:r>
+                    <w:t>a</w:t>
+                  </w:r>
+                  <w:proofErr w:type="spellEnd"/>
+                  <w:proofErr w:type="gramEnd"/>
+                  <w:r>
+                    <w:t xml:space="preserve"> une parois (gauche/droite) ils repartent dans la direction opposé.</w:t>
                   </w:r>
                 </w:p>
               </w:tc>
@@ -5240,13 +5746,23 @@
       <w:pPr>
         <w:pStyle w:val="Titre3"/>
       </w:pPr>
+      <w:bookmarkStart w:id="16" w:name="_Toc181368436"/>
       <w:r>
         <w:t>Menu</w:t>
       </w:r>
-    </w:p>
-    <w:p>
-      <w:r>
-        <w:t>(Auteur: Nicola Golaz)</w:t>
+      <w:bookmarkEnd w:id="16"/>
+    </w:p>
+    <w:p>
+      <w:r>
+        <w:t>(</w:t>
+      </w:r>
+      <w:proofErr w:type="gramStart"/>
+      <w:r>
+        <w:t>Auteur:</w:t>
+      </w:r>
+      <w:proofErr w:type="gramEnd"/>
+      <w:r>
+        <w:t xml:space="preserve"> Nicola Golaz)</w:t>
       </w:r>
     </w:p>
     <w:tbl>
@@ -5283,7 +5799,15 @@
           </w:tcPr>
           <w:p>
             <w:r>
-              <w:t>En tant que joueur, Je veux un menu, Pour pouvoir naviguer entre les différentes fonctionnalité du jeu.</w:t>
+              <w:t xml:space="preserve">En tant que joueur, Je veux un menu, Pour pouvoir naviguer entre </w:t>
+            </w:r>
+            <w:proofErr w:type="gramStart"/>
+            <w:r>
+              <w:t>les différentes fonctionnalité</w:t>
+            </w:r>
+            <w:proofErr w:type="gramEnd"/>
+            <w:r>
+              <w:t xml:space="preserve"> du jeu.</w:t>
             </w:r>
           </w:p>
         </w:tc>
@@ -5305,7 +5829,15 @@
               <w:jc w:val="center"/>
             </w:pPr>
             <w:r>
-              <w:t xml:space="preserve">Tests d'acceptance: </w:t>
+              <w:t xml:space="preserve">Tests </w:t>
+            </w:r>
+            <w:proofErr w:type="gramStart"/>
+            <w:r>
+              <w:t>d'acceptance:</w:t>
+            </w:r>
+            <w:proofErr w:type="gramEnd"/>
+            <w:r>
+              <w:t xml:space="preserve"> </w:t>
             </w:r>
           </w:p>
           <w:tbl>
@@ -5340,7 +5872,15 @@
                 </w:tcPr>
                 <w:p>
                   <w:r>
-                    <w:t>Quand je suis dans le menu, Je peux cliquer sur des boutons pour choisir entre trois niveau différent.</w:t>
+                    <w:t xml:space="preserve">Quand je suis dans le menu, Je peux cliquer sur des boutons pour choisir entre </w:t>
+                  </w:r>
+                  <w:proofErr w:type="gramStart"/>
+                  <w:r>
+                    <w:t>trois niveau différent</w:t>
+                  </w:r>
+                  <w:proofErr w:type="gramEnd"/>
+                  <w:r>
+                    <w:t>.</w:t>
                   </w:r>
                 </w:p>
               </w:tc>
@@ -5364,7 +5904,15 @@
                 </w:tcPr>
                 <w:p>
                   <w:r>
-                    <w:t>Quand je suis dans le menu,  Il y a un bouton qui me permet de quitter le jeu.</w:t>
+                    <w:t xml:space="preserve">Quand je suis dans le </w:t>
+                  </w:r>
+                  <w:proofErr w:type="gramStart"/>
+                  <w:r>
+                    <w:t>menu,  Il</w:t>
+                  </w:r>
+                  <w:proofErr w:type="gramEnd"/>
+                  <w:r>
+                    <w:t xml:space="preserve"> y a un bouton qui me permet de quitter le jeu.</w:t>
                   </w:r>
                 </w:p>
               </w:tc>
@@ -5408,7 +5956,7 @@
           <w:iCs/>
         </w:rPr>
       </w:pPr>
-      <w:bookmarkStart w:id="9" w:name="_Toc181363107"/>
+      <w:bookmarkStart w:id="17" w:name="_Toc181368437"/>
       <w:r>
         <w:rPr>
           <w:i w:val="0"/>
@@ -5417,7 +5965,7 @@
         <w:lastRenderedPageBreak/>
         <w:t>UX</w:t>
       </w:r>
-      <w:bookmarkEnd w:id="9"/>
+      <w:bookmarkEnd w:id="17"/>
     </w:p>
     <w:p/>
     <w:p>
@@ -5445,17 +5993,41 @@
     </w:p>
     <w:p>
       <w:r>
-        <w:t>Création des personnas :</w:t>
-      </w:r>
-    </w:p>
-    <w:p>
-      <w:r>
-        <w:t>Après avoir effectué une recherche sur internet, j’ai constaté que la tranche d’âge qui passe le plus de temps sur les jeux vidéo est celle entre 10 et 14 ans. Le premier persona que je vais crées aura donc 13 ans.</w:t>
-      </w:r>
-    </w:p>
-    <w:p>
-      <w:r>
-        <w:t>Pour mon deuxième persona, j’ai choisi une femme de 27 ans pour couvrir une large tranche d’âge.</w:t>
+        <w:t xml:space="preserve">Création des </w:t>
+      </w:r>
+      <w:proofErr w:type="spellStart"/>
+      <w:r>
+        <w:t>personnas</w:t>
+      </w:r>
+      <w:proofErr w:type="spellEnd"/>
+      <w:r>
+        <w:t> :</w:t>
+      </w:r>
+    </w:p>
+    <w:p>
+      <w:r>
+        <w:t xml:space="preserve">Après avoir effectué une recherche sur internet, j’ai constaté que la tranche d’âge qui passe le plus de temps sur les jeux vidéo est celle entre 10 et 14 ans. </w:t>
+      </w:r>
+      <w:proofErr w:type="gramStart"/>
+      <w:r>
+        <w:t>Le premier persona</w:t>
+      </w:r>
+      <w:proofErr w:type="gramEnd"/>
+      <w:r>
+        <w:t xml:space="preserve"> que je vais crées aura donc 13 ans.</w:t>
+      </w:r>
+    </w:p>
+    <w:p>
+      <w:r>
+        <w:t xml:space="preserve">Pour </w:t>
+      </w:r>
+      <w:proofErr w:type="gramStart"/>
+      <w:r>
+        <w:t>mon deuxième persona</w:t>
+      </w:r>
+      <w:proofErr w:type="gramEnd"/>
+      <w:r>
+        <w:t>, j’ai choisi une femme de 27 ans pour couvrir une large tranche d’âge.</w:t>
       </w:r>
     </w:p>
     <w:p>
@@ -5506,8 +6078,16 @@
           <w:rPr>
             <w:rStyle w:val="Lienhypertexte"/>
           </w:rPr>
-          <w:t>Part de Français jouant aux jeux vidéo par âge 2023 | Statista</w:t>
-        </w:r>
+          <w:t xml:space="preserve">Part de Français jouant aux jeux vidéo par âge 2023 | </w:t>
+        </w:r>
+        <w:proofErr w:type="spellStart"/>
+        <w:r>
+          <w:rPr>
+            <w:rStyle w:val="Lienhypertexte"/>
+          </w:rPr>
+          <w:t>Statista</w:t>
+        </w:r>
+        <w:proofErr w:type="spellEnd"/>
       </w:hyperlink>
     </w:p>
     <w:p/>
@@ -5524,8 +6104,13 @@
     <w:p/>
     <w:p/>
     <w:p>
-      <w:r>
-        <w:t>Personna 1</w:t>
+      <w:proofErr w:type="spellStart"/>
+      <w:r>
+        <w:t>Personna</w:t>
+      </w:r>
+      <w:proofErr w:type="spellEnd"/>
+      <w:r>
+        <w:t xml:space="preserve"> 1</w:t>
       </w:r>
     </w:p>
     <w:p>
@@ -5590,8 +6175,13 @@
     </w:p>
     <w:p/>
     <w:p>
-      <w:r>
-        <w:t>Personna 2</w:t>
+      <w:proofErr w:type="spellStart"/>
+      <w:r>
+        <w:t>Personna</w:t>
+      </w:r>
+      <w:proofErr w:type="spellEnd"/>
+      <w:r>
+        <w:t xml:space="preserve"> 2</w:t>
       </w:r>
     </w:p>
     <w:p>
@@ -6103,7 +6693,15 @@
     <w:p/>
     <w:p>
       <w:r>
-        <w:t xml:space="preserve">Définition de tous les écrans (WireFrame) : </w:t>
+        <w:t>Définition de tous les écrans (</w:t>
+      </w:r>
+      <w:proofErr w:type="spellStart"/>
+      <w:r>
+        <w:t>WireFrame</w:t>
+      </w:r>
+      <w:proofErr w:type="spellEnd"/>
+      <w:r>
+        <w:t xml:space="preserve">) : </w:t>
       </w:r>
     </w:p>
     <w:p>
@@ -6157,7 +6755,15 @@
     <w:p/>
     <w:p>
       <w:r>
-        <w:t xml:space="preserve">High-fidelity : </w:t>
+        <w:t>High-</w:t>
+      </w:r>
+      <w:proofErr w:type="spellStart"/>
+      <w:r>
+        <w:t>fidelity</w:t>
+      </w:r>
+      <w:proofErr w:type="spellEnd"/>
+      <w:r>
+        <w:t xml:space="preserve"> : </w:t>
       </w:r>
     </w:p>
     <w:p>
@@ -6174,8 +6780,13 @@
     </w:p>
     <w:p/>
     <w:p>
-      <w:r>
-        <w:t>WireFrame – Menu Principal</w:t>
+      <w:proofErr w:type="spellStart"/>
+      <w:r>
+        <w:t>WireFrame</w:t>
+      </w:r>
+      <w:proofErr w:type="spellEnd"/>
+      <w:r>
+        <w:t xml:space="preserve"> – Menu Principal</w:t>
       </w:r>
     </w:p>
     <w:p>
@@ -6254,9 +6865,14 @@
     <w:p/>
     <w:p/>
     <w:p>
+      <w:proofErr w:type="spellStart"/>
       <w:r>
         <w:lastRenderedPageBreak/>
-        <w:t>WireFrame – Ecran de jeu</w:t>
+        <w:t>WireFrame</w:t>
+      </w:r>
+      <w:proofErr w:type="spellEnd"/>
+      <w:r>
+        <w:t xml:space="preserve"> – Ecran de jeu</w:t>
       </w:r>
     </w:p>
     <w:p>
@@ -6325,8 +6941,13 @@
     </w:p>
     <w:p/>
     <w:p>
-      <w:r>
-        <w:t>WireFrame – Gestion des niveaux</w:t>
+      <w:proofErr w:type="spellStart"/>
+      <w:r>
+        <w:t>WireFrame</w:t>
+      </w:r>
+      <w:proofErr w:type="spellEnd"/>
+      <w:r>
+        <w:t xml:space="preserve"> – Gestion des niveaux</w:t>
       </w:r>
     </w:p>
     <w:p>
@@ -6390,13 +7011,26 @@
     </w:p>
     <w:p>
       <w:r>
-        <w:t>Sur cet écran, l’utilisateur peut choisir entre les niveaux, et voir les HighScore.</w:t>
+        <w:t xml:space="preserve">Sur cet écran, l’utilisateur peut choisir entre les niveaux, et voir les </w:t>
+      </w:r>
+      <w:proofErr w:type="spellStart"/>
+      <w:r>
+        <w:t>HighScore</w:t>
+      </w:r>
+      <w:proofErr w:type="spellEnd"/>
+      <w:r>
+        <w:t>.</w:t>
       </w:r>
     </w:p>
     <w:p/>
     <w:p>
-      <w:r>
-        <w:t>WireFrame – Editeur de niveau</w:t>
+      <w:proofErr w:type="spellStart"/>
+      <w:r>
+        <w:t>WireFrame</w:t>
+      </w:r>
+      <w:proofErr w:type="spellEnd"/>
+      <w:r>
+        <w:t xml:space="preserve"> – Editeur de niveau</w:t>
       </w:r>
     </w:p>
     <w:p>
@@ -6460,8 +7094,13 @@
     </w:p>
     <w:p/>
     <w:p>
-      <w:r>
-        <w:t>HighFidelity – Editeur de niveau</w:t>
+      <w:proofErr w:type="spellStart"/>
+      <w:r>
+        <w:t>HighFidelity</w:t>
+      </w:r>
+      <w:proofErr w:type="spellEnd"/>
+      <w:r>
+        <w:t xml:space="preserve"> – Editeur de niveau</w:t>
       </w:r>
     </w:p>
     <w:p>
@@ -6545,7 +7184,15 @@
         <w:t>Choix effectué </w:t>
       </w:r>
       <w:r>
-        <w:t xml:space="preserve">(High-Fidelity) </w:t>
+        <w:t>(High-</w:t>
+      </w:r>
+      <w:proofErr w:type="spellStart"/>
+      <w:r>
+        <w:t>Fidelity</w:t>
+      </w:r>
+      <w:proofErr w:type="spellEnd"/>
+      <w:r>
+        <w:t xml:space="preserve">) </w:t>
       </w:r>
       <w:r>
         <w:t xml:space="preserve">: </w:t>
@@ -6559,7 +7206,23 @@
     </w:p>
     <w:p>
       <w:r>
-        <w:t>J’ai gardé la police de base (Inter) pour faire mon high-fidelity, car c’est une police sans-serifs ce qui la rend facile à lire. Cela conviendra aux joueurs les plus âgés, mais aussi au plus jeune.</w:t>
+        <w:t>J’ai gardé la police de base (Inter) pour faire mon high-</w:t>
+      </w:r>
+      <w:proofErr w:type="spellStart"/>
+      <w:r>
+        <w:t>fidelity</w:t>
+      </w:r>
+      <w:proofErr w:type="spellEnd"/>
+      <w:r>
+        <w:t>, car c’est une police sans-</w:t>
+      </w:r>
+      <w:proofErr w:type="spellStart"/>
+      <w:r>
+        <w:t>serifs</w:t>
+      </w:r>
+      <w:proofErr w:type="spellEnd"/>
+      <w:r>
+        <w:t xml:space="preserve"> ce qui la rend facile à lire. Cela conviendra aux joueurs les plus âgés, mais aussi au plus jeune.</w:t>
       </w:r>
       <w:r>
         <w:t xml:space="preserve"> </w:t>
@@ -6598,7 +7261,7 @@
           <w:iCs/>
         </w:rPr>
       </w:pPr>
-      <w:bookmarkStart w:id="10" w:name="_Toc181363108"/>
+      <w:bookmarkStart w:id="18" w:name="_Toc181368438"/>
       <w:r>
         <w:rPr>
           <w:i w:val="0"/>
@@ -6606,8 +7269,8 @@
         </w:rPr>
         <w:t>Stratégie de test</w:t>
       </w:r>
-      <w:bookmarkEnd w:id="8"/>
-      <w:bookmarkEnd w:id="10"/>
+      <w:bookmarkEnd w:id="7"/>
+      <w:bookmarkEnd w:id="18"/>
     </w:p>
     <w:p/>
     <w:p>
@@ -6634,6 +7297,11 @@
       </w:r>
     </w:p>
     <w:p/>
+    <w:p>
+      <w:r>
+        <w:t xml:space="preserve">Matériel requis : Un pc avec </w:t>
+      </w:r>
+    </w:p>
     <w:p>
       <w:pPr>
         <w:pStyle w:val="En-tte"/>
@@ -6671,7 +7339,6 @@
           <w:i/>
           <w:iCs/>
         </w:rPr>
-        <w:lastRenderedPageBreak/>
         <w:t xml:space="preserve">Décrire la stratégie globale de </w:t>
       </w:r>
       <w:r>
@@ -6717,6 +7384,7 @@
           <w:szCs w:val="14"/>
         </w:rPr>
       </w:pPr>
+      <w:proofErr w:type="gramStart"/>
       <w:r>
         <w:rPr>
           <w:i/>
@@ -6731,7 +7399,16 @@
           <w:iCs/>
           <w:szCs w:val="14"/>
         </w:rPr>
-        <w:t>ypes de des tests et ordre dans lequel ils seront effectués.</w:t>
+        <w:t>ypes</w:t>
+      </w:r>
+      <w:proofErr w:type="gramEnd"/>
+      <w:r>
+        <w:rPr>
+          <w:i/>
+          <w:iCs/>
+          <w:szCs w:val="14"/>
+        </w:rPr>
+        <w:t xml:space="preserve"> de des tests et ordre dans lequel ils seront effectués.</w:t>
       </w:r>
     </w:p>
     <w:p>
@@ -6751,6 +7428,7 @@
           <w:szCs w:val="14"/>
         </w:rPr>
       </w:pPr>
+      <w:proofErr w:type="gramStart"/>
       <w:r>
         <w:rPr>
           <w:i/>
@@ -6765,7 +7443,16 @@
           <w:iCs/>
           <w:szCs w:val="14"/>
         </w:rPr>
-        <w:t>es moyens à mettre en œuvre</w:t>
+        <w:t>es</w:t>
+      </w:r>
+      <w:proofErr w:type="gramEnd"/>
+      <w:r>
+        <w:rPr>
+          <w:i/>
+          <w:iCs/>
+          <w:szCs w:val="14"/>
+        </w:rPr>
+        <w:t xml:space="preserve"> moyens à mettre en œuvre</w:t>
       </w:r>
       <w:r>
         <w:rPr>
@@ -6793,6 +7480,7 @@
           <w:szCs w:val="14"/>
         </w:rPr>
       </w:pPr>
+      <w:proofErr w:type="gramStart"/>
       <w:r>
         <w:rPr>
           <w:i/>
@@ -6807,7 +7495,16 @@
           <w:iCs/>
           <w:szCs w:val="14"/>
         </w:rPr>
-        <w:t>ouverture des tests (tests exhaustifs ou non, si non, pourquoi ?)</w:t>
+        <w:t>ouverture</w:t>
+      </w:r>
+      <w:proofErr w:type="gramEnd"/>
+      <w:r>
+        <w:rPr>
+          <w:i/>
+          <w:iCs/>
+          <w:szCs w:val="14"/>
+        </w:rPr>
+        <w:t xml:space="preserve"> des tests (tests exhaustifs ou non, si non, pourquoi ?)</w:t>
       </w:r>
       <w:r>
         <w:rPr>
@@ -6835,6 +7532,7 @@
           <w:szCs w:val="14"/>
         </w:rPr>
       </w:pPr>
+      <w:proofErr w:type="gramStart"/>
       <w:r>
         <w:rPr>
           <w:i/>
@@ -6849,7 +7547,16 @@
           <w:iCs/>
           <w:szCs w:val="14"/>
         </w:rPr>
-        <w:t>onnées de test à prévoir (données réelles ?)</w:t>
+        <w:t>onnées</w:t>
+      </w:r>
+      <w:proofErr w:type="gramEnd"/>
+      <w:r>
+        <w:rPr>
+          <w:i/>
+          <w:iCs/>
+          <w:szCs w:val="14"/>
+        </w:rPr>
+        <w:t xml:space="preserve"> de test à prévoir (données réelles ?)</w:t>
       </w:r>
       <w:r>
         <w:rPr>
@@ -6896,13 +7603,23 @@
           <w:szCs w:val="14"/>
         </w:rPr>
       </w:pPr>
+      <w:proofErr w:type="gramStart"/>
       <w:r>
         <w:rPr>
           <w:i/>
           <w:iCs/>
           <w:szCs w:val="14"/>
         </w:rPr>
-        <w:t>les testeurs extérieurs éventuels.</w:t>
+        <w:t>les</w:t>
+      </w:r>
+      <w:proofErr w:type="gramEnd"/>
+      <w:r>
+        <w:rPr>
+          <w:i/>
+          <w:iCs/>
+          <w:szCs w:val="14"/>
+        </w:rPr>
+        <w:t xml:space="preserve"> testeurs extérieurs éventuels.</w:t>
       </w:r>
     </w:p>
     <w:p>
@@ -6912,16 +7629,16 @@
           <w:tab w:val="num" w:pos="360"/>
         </w:tabs>
       </w:pPr>
-      <w:bookmarkStart w:id="11" w:name="_Toc71703259"/>
-      <w:bookmarkStart w:id="12" w:name="_Toc181363109"/>
+      <w:bookmarkStart w:id="19" w:name="_Toc71703259"/>
+      <w:bookmarkStart w:id="20" w:name="_Toc181368439"/>
       <w:r>
         <w:t>R</w:t>
       </w:r>
-      <w:bookmarkEnd w:id="11"/>
+      <w:bookmarkEnd w:id="19"/>
       <w:r>
         <w:t>éalisation</w:t>
       </w:r>
-      <w:bookmarkEnd w:id="12"/>
+      <w:bookmarkEnd w:id="20"/>
     </w:p>
     <w:p/>
     <w:p>
@@ -6932,13 +7649,34 @@
           <w:numId w:val="18"/>
         </w:numPr>
       </w:pPr>
-      <w:r>
-        <w:t xml:space="preserve">Cooldown de l’attaque de zone : </w:t>
-      </w:r>
-    </w:p>
-    <w:p>
-      <w:r>
-        <w:t xml:space="preserve">                     Le cooldown utilise DateTime.Now pour déterminer si le</w:t>
+      <w:proofErr w:type="spellStart"/>
+      <w:r>
+        <w:t>Cooldown</w:t>
+      </w:r>
+      <w:proofErr w:type="spellEnd"/>
+      <w:r>
+        <w:t xml:space="preserve"> de l’attaque de zone : </w:t>
+      </w:r>
+    </w:p>
+    <w:p>
+      <w:r>
+        <w:t xml:space="preserve">                     Le </w:t>
+      </w:r>
+      <w:proofErr w:type="spellStart"/>
+      <w:r>
+        <w:t>cooldown</w:t>
+      </w:r>
+      <w:proofErr w:type="spellEnd"/>
+      <w:r>
+        <w:t xml:space="preserve"> utilise </w:t>
+      </w:r>
+      <w:proofErr w:type="spellStart"/>
+      <w:r>
+        <w:t>DateTime.Now</w:t>
+      </w:r>
+      <w:proofErr w:type="spellEnd"/>
+      <w:r>
+        <w:t xml:space="preserve"> pour déterminer si le</w:t>
       </w:r>
     </w:p>
     <w:p>
@@ -6947,7 +7685,14 @@
       </w:r>
       <w:r>
         <w:tab/>
-        <w:t xml:space="preserve">temps entre la dernière attaque et le temps présent est plus petit ou </w:t>
+      </w:r>
+      <w:proofErr w:type="gramStart"/>
+      <w:r>
+        <w:t>temps</w:t>
+      </w:r>
+      <w:proofErr w:type="gramEnd"/>
+      <w:r>
+        <w:t xml:space="preserve"> entre la dernière attaque et le temps présent est plus petit ou </w:t>
       </w:r>
     </w:p>
     <w:p>
@@ -6956,7 +7701,14 @@
       </w:r>
       <w:r>
         <w:tab/>
-        <w:t xml:space="preserve">plus grand que 10. Si le temps est plus petit, le </w:t>
+      </w:r>
+      <w:proofErr w:type="gramStart"/>
+      <w:r>
+        <w:t>plus</w:t>
+      </w:r>
+      <w:proofErr w:type="gramEnd"/>
+      <w:r>
+        <w:t xml:space="preserve"> grand que 10. Si le temps est plus petit, le </w:t>
       </w:r>
       <w:r>
         <w:t xml:space="preserve">temps restant avant la </w:t>
@@ -6966,7 +7718,23 @@
       </w:r>
       <w:r>
         <w:tab/>
-        <w:t xml:space="preserve">prochaine attaque est affiché, si il est plus grand ou égal a 10, l’attaque </w:t>
+        <w:t xml:space="preserve">prochaine attaque est affiché, </w:t>
+      </w:r>
+      <w:proofErr w:type="gramStart"/>
+      <w:r>
+        <w:t>si il</w:t>
+      </w:r>
+      <w:proofErr w:type="gramEnd"/>
+      <w:r>
+        <w:t xml:space="preserve"> est plus grand ou égal </w:t>
+      </w:r>
+      <w:proofErr w:type="spellStart"/>
+      <w:r>
+        <w:t>a</w:t>
+      </w:r>
+      <w:proofErr w:type="spellEnd"/>
+      <w:r>
+        <w:t xml:space="preserve"> 10, l’attaque </w:t>
       </w:r>
       <w:r>
         <w:tab/>
@@ -7001,7 +7769,15 @@
         <w:t>supprimer</w:t>
       </w:r>
       <w:r>
-        <w:t xml:space="preserve"> un objet de la liste pendant que je la parcours avec une boucle ‘foreach’, car cela créer une erreur.</w:t>
+        <w:t xml:space="preserve"> un objet de la liste pendant que je la parcours avec une boucle ‘</w:t>
+      </w:r>
+      <w:proofErr w:type="spellStart"/>
+      <w:r>
+        <w:t>foreach</w:t>
+      </w:r>
+      <w:proofErr w:type="spellEnd"/>
+      <w:r>
+        <w:t>’, car cela créer une erreur.</w:t>
       </w:r>
       <w:r>
         <w:t xml:space="preserve"> C’est pourquoi, pour régler ce problème, j’ai </w:t>
@@ -7096,8 +7872,8 @@
       </w:r>
     </w:p>
     <w:p>
-      <w:bookmarkStart w:id="13" w:name="_Toc25553317"/>
-      <w:bookmarkStart w:id="14" w:name="_Toc71691022"/>
+      <w:bookmarkStart w:id="21" w:name="_Toc25553317"/>
+      <w:bookmarkStart w:id="22" w:name="_Toc71691022"/>
     </w:p>
     <w:p>
       <w:pPr>
@@ -7107,21 +7883,29 @@
           <w:iCs/>
         </w:rPr>
       </w:pPr>
-      <w:bookmarkStart w:id="15" w:name="_Toc181363114"/>
+      <w:bookmarkStart w:id="23" w:name="_Toc181368440"/>
       <w:r>
         <w:rPr>
           <w:i w:val="0"/>
           <w:iCs/>
         </w:rPr>
+        <w:lastRenderedPageBreak/>
         <w:t>Déroulement</w:t>
       </w:r>
-      <w:bookmarkEnd w:id="15"/>
+      <w:bookmarkEnd w:id="23"/>
     </w:p>
     <w:p/>
     <w:p>
       <w:r>
-        <w:lastRenderedPageBreak/>
-        <w:t>Je n’ai pas eu de problème pour permettre au joueur de se déplacer, j’ai essayé de trouver comment faire pour que le joueur ne se déplace pas de façon saccadé (par accoup) mais je n’ai pas réussi.</w:t>
+        <w:t xml:space="preserve">Je n’ai pas eu de problème pour permettre au joueur de se déplacer, j’ai essayé de trouver comment faire pour que le joueur ne se déplace pas de façon saccadé (par </w:t>
+      </w:r>
+      <w:proofErr w:type="spellStart"/>
+      <w:r>
+        <w:t>accoup</w:t>
+      </w:r>
+      <w:proofErr w:type="spellEnd"/>
+      <w:r>
+        <w:t>) mais je n’ai pas réussi.</w:t>
       </w:r>
     </w:p>
     <w:p/>
@@ -7168,11 +7952,11 @@
           <w:iCs/>
         </w:rPr>
       </w:pPr>
-      <w:bookmarkStart w:id="16" w:name="_Toc181363115"/>
-      <w:bookmarkStart w:id="17" w:name="_Toc25553321"/>
-      <w:bookmarkStart w:id="18" w:name="_Toc71691025"/>
-      <w:bookmarkEnd w:id="13"/>
-      <w:bookmarkEnd w:id="14"/>
+      <w:bookmarkStart w:id="24" w:name="_Toc25553321"/>
+      <w:bookmarkStart w:id="25" w:name="_Toc71691025"/>
+      <w:bookmarkStart w:id="26" w:name="_Toc181368441"/>
+      <w:bookmarkEnd w:id="21"/>
+      <w:bookmarkEnd w:id="22"/>
       <w:r>
         <w:rPr>
           <w:i w:val="0"/>
@@ -7180,31 +7964,123 @@
         </w:rPr>
         <w:t>Mise en place de l’environnement de travail</w:t>
       </w:r>
-      <w:bookmarkEnd w:id="16"/>
+      <w:bookmarkEnd w:id="26"/>
     </w:p>
     <w:p/>
     <w:p>
       <w:r>
-        <w:t xml:space="preserve">Vous pouvez trouvez le code source de mon jeu dans mon repos github : </w:t>
+        <w:t xml:space="preserve">Vous pouvez </w:t>
+      </w:r>
+      <w:proofErr w:type="spellStart"/>
+      <w:r>
+        <w:t>trouvez</w:t>
+      </w:r>
+      <w:proofErr w:type="spellEnd"/>
+      <w:r>
+        <w:t xml:space="preserve"> le code source de mon jeu dans mon repos </w:t>
+      </w:r>
+      <w:proofErr w:type="spellStart"/>
+      <w:r>
+        <w:t>github</w:t>
+      </w:r>
+      <w:proofErr w:type="spellEnd"/>
+      <w:r>
+        <w:t xml:space="preserve"> : </w:t>
       </w:r>
       <w:hyperlink r:id="rId23" w:history="1">
+        <w:proofErr w:type="spellStart"/>
         <w:r>
           <w:rPr>
             <w:rStyle w:val="Lienhypertexte"/>
           </w:rPr>
-          <w:t>NicolaGolaz/P_OceanInvader: db</w:t>
-        </w:r>
+          <w:t>NicolaGolaz</w:t>
+        </w:r>
+        <w:proofErr w:type="spellEnd"/>
+        <w:r>
+          <w:rPr>
+            <w:rStyle w:val="Lienhypertexte"/>
+          </w:rPr>
+          <w:t>/</w:t>
+        </w:r>
+        <w:proofErr w:type="spellStart"/>
+        <w:r>
+          <w:rPr>
+            <w:rStyle w:val="Lienhypertexte"/>
+          </w:rPr>
+          <w:t>P_</w:t>
+        </w:r>
+        <w:proofErr w:type="gramStart"/>
+        <w:r>
+          <w:rPr>
+            <w:rStyle w:val="Lienhypertexte"/>
+          </w:rPr>
+          <w:t>OceanInvader</w:t>
+        </w:r>
+        <w:proofErr w:type="spellEnd"/>
+        <w:r>
+          <w:rPr>
+            <w:rStyle w:val="Lienhypertexte"/>
+          </w:rPr>
+          <w:t>:</w:t>
+        </w:r>
+        <w:proofErr w:type="gramEnd"/>
+        <w:r>
+          <w:rPr>
+            <w:rStyle w:val="Lienhypertexte"/>
+          </w:rPr>
+          <w:t xml:space="preserve"> </w:t>
+        </w:r>
+        <w:proofErr w:type="spellStart"/>
+        <w:r>
+          <w:rPr>
+            <w:rStyle w:val="Lienhypertexte"/>
+          </w:rPr>
+          <w:t>db</w:t>
+        </w:r>
+        <w:proofErr w:type="spellEnd"/>
       </w:hyperlink>
     </w:p>
     <w:p/>
     <w:p>
       <w:r>
-        <w:t xml:space="preserve">Vous y trouverez le dossier « OceanInvader », qui contient tous les fichiers qui compose mon jeu. </w:t>
-      </w:r>
-    </w:p>
-    <w:p>
-      <w:r>
-        <w:t>Le projet a été réaliser sur windows 11 et windows 10. La version de windows 11 est 23H2</w:t>
+        <w:t>Vous y trouverez le dossier « </w:t>
+      </w:r>
+      <w:proofErr w:type="spellStart"/>
+      <w:r>
+        <w:t>OceanInvader</w:t>
+      </w:r>
+      <w:proofErr w:type="spellEnd"/>
+      <w:r>
+        <w:t xml:space="preserve"> », qui contient tous les fichiers qui compose mon jeu. </w:t>
+      </w:r>
+    </w:p>
+    <w:p>
+      <w:r>
+        <w:t xml:space="preserve">Le projet a été réaliser sur </w:t>
+      </w:r>
+      <w:proofErr w:type="spellStart"/>
+      <w:r>
+        <w:t>windows</w:t>
+      </w:r>
+      <w:proofErr w:type="spellEnd"/>
+      <w:r>
+        <w:t xml:space="preserve"> 11 et </w:t>
+      </w:r>
+      <w:proofErr w:type="spellStart"/>
+      <w:r>
+        <w:t>windows</w:t>
+      </w:r>
+      <w:proofErr w:type="spellEnd"/>
+      <w:r>
+        <w:t xml:space="preserve"> 10. La version de </w:t>
+      </w:r>
+      <w:proofErr w:type="spellStart"/>
+      <w:r>
+        <w:t>windows</w:t>
+      </w:r>
+      <w:proofErr w:type="spellEnd"/>
+      <w:r>
+        <w:t xml:space="preserve"> 11 est 23H2</w:t>
       </w:r>
       <w:r>
         <w:t>. L’IDE utilisé est Visual Studio 2022.</w:t>
@@ -7212,13 +8088,34 @@
     </w:p>
     <w:p>
       <w:r>
-        <w:t>Les seuls matériel utilisé sont deux pc (clavier, souris,etc.).</w:t>
+        <w:t xml:space="preserve">Les seuls matériel utilisé sont deux pc (clavier, </w:t>
+      </w:r>
+      <w:proofErr w:type="spellStart"/>
+      <w:proofErr w:type="gramStart"/>
+      <w:r>
+        <w:t>souris,etc</w:t>
+      </w:r>
+      <w:proofErr w:type="spellEnd"/>
+      <w:r>
+        <w:t>.</w:t>
+      </w:r>
+      <w:proofErr w:type="gramEnd"/>
+      <w:r>
+        <w:t>).</w:t>
       </w:r>
     </w:p>
     <w:p/>
     <w:p>
       <w:r>
-        <w:t>Le programme ne fonctionne pas bien sur windows 11.</w:t>
+        <w:t xml:space="preserve">Le programme ne fonctionne pas bien sur </w:t>
+      </w:r>
+      <w:proofErr w:type="spellStart"/>
+      <w:r>
+        <w:t>windows</w:t>
+      </w:r>
+      <w:proofErr w:type="spellEnd"/>
+      <w:r>
+        <w:t xml:space="preserve"> 11.</w:t>
       </w:r>
     </w:p>
     <w:p>
@@ -7229,7 +8126,7 @@
           <w:iCs/>
         </w:rPr>
       </w:pPr>
-      <w:bookmarkStart w:id="19" w:name="_Toc181363116"/>
+      <w:bookmarkStart w:id="27" w:name="_Toc181368442"/>
       <w:r>
         <w:rPr>
           <w:i w:val="0"/>
@@ -7237,7 +8134,7 @@
         </w:rPr>
         <w:t>Description des test</w:t>
       </w:r>
-      <w:bookmarkEnd w:id="17"/>
+      <w:bookmarkEnd w:id="24"/>
       <w:r>
         <w:rPr>
           <w:i w:val="0"/>
@@ -7245,8 +8142,8 @@
         </w:rPr>
         <w:t>s effectués</w:t>
       </w:r>
-      <w:bookmarkEnd w:id="18"/>
-      <w:bookmarkEnd w:id="19"/>
+      <w:bookmarkEnd w:id="25"/>
+      <w:bookmarkEnd w:id="27"/>
     </w:p>
     <w:p>
       <w:pPr>
@@ -7270,9 +8167,11 @@
           <w:lang w:val="fr-CH" w:eastAsia="fr-CH"/>
         </w:rPr>
       </w:pPr>
+      <w:bookmarkStart w:id="28" w:name="_Toc181368443"/>
       <w:r>
         <w:t>Sprint 1</w:t>
       </w:r>
+      <w:bookmarkEnd w:id="28"/>
     </w:p>
     <w:p>
       <w:pPr>
@@ -7335,7 +8234,15 @@
           </w:tcPr>
           <w:p>
             <w:r>
-              <w:t>Quand je suis dans le menu, Je peux cliquer sur des boutons pour choisir entre trois niveau différent.</w:t>
+              <w:t xml:space="preserve">Quand je suis dans le menu, Je peux cliquer sur des boutons pour choisir entre </w:t>
+            </w:r>
+            <w:proofErr w:type="gramStart"/>
+            <w:r>
+              <w:t>trois niveau différent</w:t>
+            </w:r>
+            <w:proofErr w:type="gramEnd"/>
+            <w:r>
+              <w:t>.</w:t>
             </w:r>
           </w:p>
         </w:tc>
@@ -7357,8 +8264,13 @@
           </w:p>
           <w:p>
             <w:r>
-              <w:t>30 Oct</w:t>
-            </w:r>
+              <w:t xml:space="preserve">30 </w:t>
+            </w:r>
+            <w:proofErr w:type="spellStart"/>
+            <w:r>
+              <w:t>Oct</w:t>
+            </w:r>
+            <w:proofErr w:type="spellEnd"/>
           </w:p>
         </w:tc>
       </w:tr>
@@ -7393,7 +8305,15 @@
           </w:tcPr>
           <w:p>
             <w:r>
-              <w:t>Quand je suis dans le menu,  Il y a un bouton qui me permet de quitter le jeu.</w:t>
+              <w:t xml:space="preserve">Quand je suis dans le </w:t>
+            </w:r>
+            <w:proofErr w:type="gramStart"/>
+            <w:r>
+              <w:t>menu,  Il</w:t>
+            </w:r>
+            <w:proofErr w:type="gramEnd"/>
+            <w:r>
+              <w:t xml:space="preserve"> y a un bouton qui me permet de quitter le jeu.</w:t>
             </w:r>
           </w:p>
         </w:tc>
@@ -7415,8 +8335,13 @@
           </w:p>
           <w:p>
             <w:r>
-              <w:t>30 Oct</w:t>
-            </w:r>
+              <w:t xml:space="preserve">30 </w:t>
+            </w:r>
+            <w:proofErr w:type="spellStart"/>
+            <w:r>
+              <w:t>Oct</w:t>
+            </w:r>
+            <w:proofErr w:type="spellEnd"/>
           </w:p>
         </w:tc>
       </w:tr>
@@ -7486,7 +8411,23 @@
           </w:tcPr>
           <w:p>
             <w:r>
-              <w:t>Quand je me fait toucher par les tir d'un ennemi de niveau 1, Je perd un point de vie.</w:t>
+              <w:t xml:space="preserve">Quand je me </w:t>
+            </w:r>
+            <w:proofErr w:type="gramStart"/>
+            <w:r>
+              <w:t>fait</w:t>
+            </w:r>
+            <w:proofErr w:type="gramEnd"/>
+            <w:r>
+              <w:t xml:space="preserve"> toucher par les tir d'un ennemi de niveau 1, Je </w:t>
+            </w:r>
+            <w:proofErr w:type="spellStart"/>
+            <w:r>
+              <w:t>perd</w:t>
+            </w:r>
+            <w:proofErr w:type="spellEnd"/>
+            <w:r>
+              <w:t xml:space="preserve"> un point de vie.</w:t>
             </w:r>
           </w:p>
         </w:tc>
@@ -7508,8 +8449,13 @@
           </w:p>
           <w:p>
             <w:r>
-              <w:t>30 Oct</w:t>
-            </w:r>
+              <w:t xml:space="preserve">30 </w:t>
+            </w:r>
+            <w:proofErr w:type="spellStart"/>
+            <w:r>
+              <w:t>Oct</w:t>
+            </w:r>
+            <w:proofErr w:type="spellEnd"/>
           </w:p>
         </w:tc>
       </w:tr>
@@ -7544,7 +8490,23 @@
           </w:tcPr>
           <w:p>
             <w:r>
-              <w:t>Quand je me fait toucher par les tir d'un ennemi de niveau 2, Je perd deux point de vie.</w:t>
+              <w:t xml:space="preserve">Quand je me </w:t>
+            </w:r>
+            <w:proofErr w:type="gramStart"/>
+            <w:r>
+              <w:t>fait</w:t>
+            </w:r>
+            <w:proofErr w:type="gramEnd"/>
+            <w:r>
+              <w:t xml:space="preserve"> toucher par les tir d'un ennemi de niveau 2, Je </w:t>
+            </w:r>
+            <w:proofErr w:type="spellStart"/>
+            <w:r>
+              <w:t>perd</w:t>
+            </w:r>
+            <w:proofErr w:type="spellEnd"/>
+            <w:r>
+              <w:t xml:space="preserve"> deux point de vie.</w:t>
             </w:r>
           </w:p>
         </w:tc>
@@ -7566,8 +8528,13 @@
           </w:p>
           <w:p>
             <w:r>
-              <w:t>30 Oct</w:t>
-            </w:r>
+              <w:t xml:space="preserve">30 </w:t>
+            </w:r>
+            <w:proofErr w:type="spellStart"/>
+            <w:r>
+              <w:t>Oct</w:t>
+            </w:r>
+            <w:proofErr w:type="spellEnd"/>
           </w:p>
         </w:tc>
       </w:tr>
@@ -7602,7 +8569,23 @@
           </w:tcPr>
           <w:p>
             <w:r>
-              <w:t>Quand je me fait toucher par les tir d'un ennemi de niveau 3, Je perd trois point de vie.</w:t>
+              <w:t xml:space="preserve">Quand je me </w:t>
+            </w:r>
+            <w:proofErr w:type="gramStart"/>
+            <w:r>
+              <w:t>fait</w:t>
+            </w:r>
+            <w:proofErr w:type="gramEnd"/>
+            <w:r>
+              <w:t xml:space="preserve"> toucher par les tir d'un ennemi de niveau 3, Je </w:t>
+            </w:r>
+            <w:proofErr w:type="spellStart"/>
+            <w:r>
+              <w:t>perd</w:t>
+            </w:r>
+            <w:proofErr w:type="spellEnd"/>
+            <w:r>
+              <w:t xml:space="preserve"> trois point de vie.</w:t>
             </w:r>
           </w:p>
         </w:tc>
@@ -7624,8 +8607,13 @@
           </w:p>
           <w:p>
             <w:r>
-              <w:t>30 Oct</w:t>
-            </w:r>
+              <w:t xml:space="preserve">30 </w:t>
+            </w:r>
+            <w:proofErr w:type="spellStart"/>
+            <w:r>
+              <w:t>Oct</w:t>
+            </w:r>
+            <w:proofErr w:type="spellEnd"/>
           </w:p>
         </w:tc>
       </w:tr>
@@ -7678,8 +8666,13 @@
             <w:hideMark/>
           </w:tcPr>
           <w:p>
-            <w:r>
-              <w:t>mort 1</w:t>
+            <w:proofErr w:type="gramStart"/>
+            <w:r>
+              <w:t>mort</w:t>
+            </w:r>
+            <w:proofErr w:type="gramEnd"/>
+            <w:r>
+              <w:t xml:space="preserve"> 1</w:t>
             </w:r>
           </w:p>
         </w:tc>
@@ -7696,7 +8689,15 @@
           </w:tcPr>
           <w:p>
             <w:r>
-              <w:t>Quand des ennemies passe derrière une certaine limite (voir image), Le joueur a perdu et la partie s'arrête.</w:t>
+              <w:t xml:space="preserve">Quand des ennemies </w:t>
+            </w:r>
+            <w:proofErr w:type="gramStart"/>
+            <w:r>
+              <w:t>passe</w:t>
+            </w:r>
+            <w:proofErr w:type="gramEnd"/>
+            <w:r>
+              <w:t xml:space="preserve"> derrière une certaine limite (voir image), Le joueur a perdu et la partie s'arrête.</w:t>
             </w:r>
           </w:p>
         </w:tc>
@@ -7718,8 +8719,13 @@
           </w:p>
           <w:p>
             <w:r>
-              <w:t>30 Oct</w:t>
-            </w:r>
+              <w:t xml:space="preserve">30 </w:t>
+            </w:r>
+            <w:proofErr w:type="spellStart"/>
+            <w:r>
+              <w:t>Oct</w:t>
+            </w:r>
+            <w:proofErr w:type="spellEnd"/>
           </w:p>
         </w:tc>
       </w:tr>
@@ -7736,8 +8742,13 @@
             <w:hideMark/>
           </w:tcPr>
           <w:p>
-            <w:r>
-              <w:t>mort 2</w:t>
+            <w:proofErr w:type="gramStart"/>
+            <w:r>
+              <w:t>mort</w:t>
+            </w:r>
+            <w:proofErr w:type="gramEnd"/>
+            <w:r>
+              <w:t xml:space="preserve"> 2</w:t>
             </w:r>
           </w:p>
         </w:tc>
@@ -7776,8 +8787,13 @@
           </w:p>
           <w:p>
             <w:r>
-              <w:t>30 Oct</w:t>
-            </w:r>
+              <w:t xml:space="preserve">30 </w:t>
+            </w:r>
+            <w:proofErr w:type="spellStart"/>
+            <w:r>
+              <w:t>Oct</w:t>
+            </w:r>
+            <w:proofErr w:type="spellEnd"/>
           </w:p>
         </w:tc>
       </w:tr>
@@ -7869,8 +8885,13 @@
           </w:p>
           <w:p>
             <w:r>
-              <w:t>30 Oct</w:t>
-            </w:r>
+              <w:t xml:space="preserve">30 </w:t>
+            </w:r>
+            <w:proofErr w:type="spellStart"/>
+            <w:r>
+              <w:t>Oct</w:t>
+            </w:r>
+            <w:proofErr w:type="spellEnd"/>
           </w:p>
         </w:tc>
       </w:tr>
@@ -7905,7 +8926,15 @@
           </w:tcPr>
           <w:p>
             <w:r>
-              <w:t>Quand je coule un bateau de niveau 3, Je récupère 2 point de vie.</w:t>
+              <w:t xml:space="preserve">Quand je coule un bateau de niveau 3, Je récupère 2 </w:t>
+            </w:r>
+            <w:proofErr w:type="gramStart"/>
+            <w:r>
+              <w:t>point</w:t>
+            </w:r>
+            <w:proofErr w:type="gramEnd"/>
+            <w:r>
+              <w:t xml:space="preserve"> de vie.</w:t>
             </w:r>
           </w:p>
         </w:tc>
@@ -7927,8 +8956,13 @@
           </w:p>
           <w:p>
             <w:r>
-              <w:t>30 Oct</w:t>
-            </w:r>
+              <w:t xml:space="preserve">30 </w:t>
+            </w:r>
+            <w:proofErr w:type="spellStart"/>
+            <w:r>
+              <w:t>Oct</w:t>
+            </w:r>
+            <w:proofErr w:type="spellEnd"/>
           </w:p>
         </w:tc>
       </w:tr>
@@ -7963,7 +8997,15 @@
           </w:tcPr>
           <w:p>
             <w:r>
-              <w:t>Quand mes point de vie sont au maximum (10/10), Je ne peux pas récupérer de point de vie supplémentaire.</w:t>
+              <w:t xml:space="preserve">Quand </w:t>
+            </w:r>
+            <w:proofErr w:type="gramStart"/>
+            <w:r>
+              <w:t>mes point</w:t>
+            </w:r>
+            <w:proofErr w:type="gramEnd"/>
+            <w:r>
+              <w:t xml:space="preserve"> de vie sont au maximum (10/10), Je ne peux pas récupérer de point de vie supplémentaire.</w:t>
             </w:r>
           </w:p>
         </w:tc>
@@ -7985,8 +9027,13 @@
           </w:p>
           <w:p>
             <w:r>
-              <w:t>30 Oct</w:t>
-            </w:r>
+              <w:t xml:space="preserve">30 </w:t>
+            </w:r>
+            <w:proofErr w:type="spellStart"/>
+            <w:r>
+              <w:t>Oct</w:t>
+            </w:r>
+            <w:proofErr w:type="spellEnd"/>
           </w:p>
         </w:tc>
       </w:tr>
@@ -8038,9 +9085,11 @@
             <w:hideMark/>
           </w:tcPr>
           <w:p>
+            <w:proofErr w:type="gramStart"/>
             <w:r>
               <w:t>collision</w:t>
             </w:r>
+            <w:proofErr w:type="gramEnd"/>
           </w:p>
         </w:tc>
         <w:tc>
@@ -8056,7 +9105,15 @@
           </w:tcPr>
           <w:p>
             <w:r>
-              <w:t>Quand les obstacles reçoivent des tir du joueur ou des ennemie, Ils les bloquent.</w:t>
+              <w:t xml:space="preserve">Quand les obstacles reçoivent </w:t>
+            </w:r>
+            <w:proofErr w:type="gramStart"/>
+            <w:r>
+              <w:t>des tir</w:t>
+            </w:r>
+            <w:proofErr w:type="gramEnd"/>
+            <w:r>
+              <w:t xml:space="preserve"> du joueur ou des ennemie, Ils les bloquent.</w:t>
             </w:r>
           </w:p>
         </w:tc>
@@ -8078,8 +9135,13 @@
           </w:p>
           <w:p>
             <w:r>
-              <w:t>30 Oct</w:t>
-            </w:r>
+              <w:t xml:space="preserve">30 </w:t>
+            </w:r>
+            <w:proofErr w:type="spellStart"/>
+            <w:r>
+              <w:t>Oct</w:t>
+            </w:r>
+            <w:proofErr w:type="spellEnd"/>
           </w:p>
         </w:tc>
       </w:tr>
@@ -8096,9 +9158,11 @@
             <w:hideMark/>
           </w:tcPr>
           <w:p>
+            <w:proofErr w:type="gramStart"/>
             <w:r>
               <w:t>position</w:t>
             </w:r>
+            <w:proofErr w:type="gramEnd"/>
           </w:p>
         </w:tc>
         <w:tc>
@@ -8136,8 +9200,13 @@
           </w:p>
           <w:p>
             <w:r>
-              <w:t>30 Oct</w:t>
-            </w:r>
+              <w:t xml:space="preserve">30 </w:t>
+            </w:r>
+            <w:proofErr w:type="spellStart"/>
+            <w:r>
+              <w:t>Oct</w:t>
+            </w:r>
+            <w:proofErr w:type="spellEnd"/>
           </w:p>
         </w:tc>
       </w:tr>
@@ -8207,7 +9276,15 @@
           </w:tcPr>
           <w:p>
             <w:r>
-              <w:t>Quand j'appuie sur le click gauche de ma souris,  J'effectue une attaque normal qui inflige 1 de dégât.</w:t>
+              <w:t xml:space="preserve">Quand j'appuie sur le click gauche de ma </w:t>
+            </w:r>
+            <w:proofErr w:type="gramStart"/>
+            <w:r>
+              <w:t>souris,  J'effectue</w:t>
+            </w:r>
+            <w:proofErr w:type="gramEnd"/>
+            <w:r>
+              <w:t xml:space="preserve"> une attaque normal qui inflige 1 de dégât.</w:t>
             </w:r>
           </w:p>
         </w:tc>
@@ -8229,8 +9306,13 @@
           </w:p>
           <w:p>
             <w:r>
-              <w:t>9 Oct</w:t>
-            </w:r>
+              <w:t xml:space="preserve">9 </w:t>
+            </w:r>
+            <w:proofErr w:type="spellStart"/>
+            <w:r>
+              <w:t>Oct</w:t>
+            </w:r>
+            <w:proofErr w:type="spellEnd"/>
           </w:p>
         </w:tc>
       </w:tr>
@@ -8265,7 +9347,23 @@
           </w:tcPr>
           <w:p>
             <w:r>
-              <w:t>Quand j'appuie sur le click droit de ma souris, J'effectue une attaque qui s'étend sur une zone défini et qui inflige de gros dégât.</w:t>
+              <w:t xml:space="preserve">Quand j'appuie sur le </w:t>
+            </w:r>
+            <w:proofErr w:type="spellStart"/>
+            <w:r>
+              <w:t>click</w:t>
+            </w:r>
+            <w:proofErr w:type="spellEnd"/>
+            <w:r>
+              <w:t xml:space="preserve"> droit de ma souris, J'effectue une attaque qui s'étend sur </w:t>
+            </w:r>
+            <w:proofErr w:type="gramStart"/>
+            <w:r>
+              <w:t>une zone défini</w:t>
+            </w:r>
+            <w:proofErr w:type="gramEnd"/>
+            <w:r>
+              <w:t xml:space="preserve"> et qui inflige de gros dégât.</w:t>
             </w:r>
           </w:p>
         </w:tc>
@@ -8287,8 +9385,13 @@
           </w:p>
           <w:p>
             <w:r>
-              <w:t>9 Oct</w:t>
-            </w:r>
+              <w:t xml:space="preserve">9 </w:t>
+            </w:r>
+            <w:proofErr w:type="spellStart"/>
+            <w:r>
+              <w:t>Oct</w:t>
+            </w:r>
+            <w:proofErr w:type="spellEnd"/>
           </w:p>
         </w:tc>
       </w:tr>
@@ -8323,7 +9426,15 @@
           </w:tcPr>
           <w:p>
             <w:r>
-              <w:t>Après avoir utilisé l'attaque de zone, J'ai un cooldown de 10 seconde.</w:t>
+              <w:t xml:space="preserve">Après avoir utilisé l'attaque de zone, J'ai un </w:t>
+            </w:r>
+            <w:proofErr w:type="spellStart"/>
+            <w:r>
+              <w:t>cooldown</w:t>
+            </w:r>
+            <w:proofErr w:type="spellEnd"/>
+            <w:r>
+              <w:t xml:space="preserve"> de 10 seconde.</w:t>
             </w:r>
           </w:p>
         </w:tc>
@@ -8345,8 +9456,13 @@
           </w:p>
           <w:p>
             <w:r>
-              <w:t>9 Oct</w:t>
-            </w:r>
+              <w:t xml:space="preserve">9 </w:t>
+            </w:r>
+            <w:proofErr w:type="spellStart"/>
+            <w:r>
+              <w:t>Oct</w:t>
+            </w:r>
+            <w:proofErr w:type="spellEnd"/>
           </w:p>
         </w:tc>
       </w:tr>
@@ -8398,9 +9514,11 @@
             <w:hideMark/>
           </w:tcPr>
           <w:p>
+            <w:proofErr w:type="gramStart"/>
             <w:r>
               <w:t>direction</w:t>
             </w:r>
+            <w:proofErr w:type="gramEnd"/>
           </w:p>
         </w:tc>
         <w:tc>
@@ -8416,7 +9534,31 @@
           </w:tcPr>
           <w:p>
             <w:r>
-              <w:t>Quand je presse sur les touches de direction (wasd/fléche directionnel), L'avatar se déplace en haut, en bas et de droite a gauche en fonction de la touche pressée.</w:t>
+              <w:t>Quand je presse sur les touches de direction (</w:t>
+            </w:r>
+            <w:proofErr w:type="spellStart"/>
+            <w:r>
+              <w:t>wasd</w:t>
+            </w:r>
+            <w:proofErr w:type="spellEnd"/>
+            <w:r>
+              <w:t>/</w:t>
+            </w:r>
+            <w:proofErr w:type="spellStart"/>
+            <w:r>
+              <w:t>fléche</w:t>
+            </w:r>
+            <w:proofErr w:type="spellEnd"/>
+            <w:r>
+              <w:t xml:space="preserve"> directionnel), L'avatar se déplace en haut, en bas et de droite </w:t>
+            </w:r>
+            <w:proofErr w:type="spellStart"/>
+            <w:r>
+              <w:t>a</w:t>
+            </w:r>
+            <w:proofErr w:type="spellEnd"/>
+            <w:r>
+              <w:t xml:space="preserve"> gauche en fonction de la touche pressée.</w:t>
             </w:r>
           </w:p>
         </w:tc>
@@ -8456,8 +9598,13 @@
             <w:hideMark/>
           </w:tcPr>
           <w:p>
-            <w:r>
-              <w:t>zone de mouvement</w:t>
+            <w:proofErr w:type="gramStart"/>
+            <w:r>
+              <w:t>zone</w:t>
+            </w:r>
+            <w:proofErr w:type="gramEnd"/>
+            <w:r>
+              <w:t xml:space="preserve"> de mouvement</w:t>
             </w:r>
           </w:p>
         </w:tc>
@@ -8474,7 +9621,15 @@
           </w:tcPr>
           <w:p>
             <w:r>
-              <w:t>Quand je me déplace avec mon avatar, Une zone de mouvement est délimiter par la zone verte (image ci joint).</w:t>
+              <w:t xml:space="preserve">Quand je me déplace avec mon avatar, Une zone de mouvement est </w:t>
+            </w:r>
+            <w:proofErr w:type="gramStart"/>
+            <w:r>
+              <w:t>délimiter</w:t>
+            </w:r>
+            <w:proofErr w:type="gramEnd"/>
+            <w:r>
+              <w:t xml:space="preserve"> par la zone verte (image ci joint).</w:t>
             </w:r>
           </w:p>
         </w:tc>
@@ -8546,9 +9701,9 @@
           <w:iCs/>
         </w:rPr>
       </w:pPr>
-      <w:bookmarkStart w:id="20" w:name="_Toc25553322"/>
-      <w:bookmarkStart w:id="21" w:name="_Toc71691026"/>
-      <w:bookmarkStart w:id="22" w:name="_Toc181363117"/>
+      <w:bookmarkStart w:id="29" w:name="_Toc25553322"/>
+      <w:bookmarkStart w:id="30" w:name="_Toc71691026"/>
+      <w:bookmarkStart w:id="31" w:name="_Toc181368444"/>
       <w:r>
         <w:rPr>
           <w:i w:val="0"/>
@@ -8556,7 +9711,7 @@
         </w:rPr>
         <w:t xml:space="preserve">Erreurs </w:t>
       </w:r>
-      <w:bookmarkEnd w:id="20"/>
+      <w:bookmarkEnd w:id="29"/>
       <w:r>
         <w:rPr>
           <w:i w:val="0"/>
@@ -8564,8 +9719,8 @@
         </w:rPr>
         <w:t>restantes</w:t>
       </w:r>
-      <w:bookmarkEnd w:id="21"/>
-      <w:bookmarkEnd w:id="22"/>
+      <w:bookmarkEnd w:id="30"/>
+      <w:bookmarkEnd w:id="31"/>
       <w:r>
         <w:rPr>
           <w:i w:val="0"/>
@@ -8581,9 +9736,9 @@
           <w:i/>
         </w:rPr>
       </w:pPr>
-      <w:bookmarkStart w:id="23" w:name="_Toc25553323"/>
-    </w:p>
-    <w:bookmarkEnd w:id="23"/>
+      <w:bookmarkStart w:id="32" w:name="_Toc25553323"/>
+    </w:p>
+    <w:bookmarkEnd w:id="32"/>
     <w:p>
       <w:pPr>
         <w:pStyle w:val="En-tte"/>
@@ -8630,18 +9785,18 @@
           <w:tab w:val="num" w:pos="360"/>
         </w:tabs>
       </w:pPr>
-      <w:bookmarkStart w:id="24" w:name="_Toc25553328"/>
-      <w:bookmarkStart w:id="25" w:name="_Toc71703263"/>
-      <w:bookmarkStart w:id="26" w:name="_Toc181363118"/>
+      <w:bookmarkStart w:id="33" w:name="_Toc25553328"/>
+      <w:bookmarkStart w:id="34" w:name="_Toc71703263"/>
+      <w:bookmarkStart w:id="35" w:name="_Toc181368445"/>
       <w:r>
         <w:t>C</w:t>
       </w:r>
-      <w:bookmarkEnd w:id="24"/>
-      <w:bookmarkEnd w:id="25"/>
+      <w:bookmarkEnd w:id="33"/>
+      <w:bookmarkEnd w:id="34"/>
       <w:r>
         <w:t>onclusions</w:t>
       </w:r>
-      <w:bookmarkEnd w:id="26"/>
+      <w:bookmarkEnd w:id="35"/>
     </w:p>
     <w:p>
       <w:pPr>
@@ -8670,7 +9825,15 @@
         <w:t>des difficultés</w:t>
       </w:r>
       <w:r>
-        <w:t xml:space="preserve"> à comprendre certain concept comme les ‘hitbox’, mais une fois le concept acquis j’ai pu aisément l’appliquer au reste de mon code.</w:t>
+        <w:t xml:space="preserve"> à comprendre certain concept comme les ‘</w:t>
+      </w:r>
+      <w:proofErr w:type="spellStart"/>
+      <w:r>
+        <w:t>hitbox</w:t>
+      </w:r>
+      <w:proofErr w:type="spellEnd"/>
+      <w:r>
+        <w:t>’, mais une fois le concept acquis j’ai pu aisément l’appliquer au reste de mon code.</w:t>
       </w:r>
       <w:r>
         <w:t xml:space="preserve"> La création des story et des test d’acceptances m’a pris beaucoup de temps, j’aurais préféré avoir plus de temps pour coder et faire le rapport.</w:t>
@@ -8723,17 +9886,17 @@
           <w:tab w:val="num" w:pos="360"/>
         </w:tabs>
       </w:pPr>
-      <w:bookmarkStart w:id="27" w:name="_Toc71703264"/>
-      <w:bookmarkStart w:id="28" w:name="_Toc181363119"/>
+      <w:bookmarkStart w:id="36" w:name="_Toc71703264"/>
+      <w:bookmarkStart w:id="37" w:name="_Toc181368446"/>
       <w:r>
         <w:lastRenderedPageBreak/>
         <w:t>A</w:t>
       </w:r>
-      <w:bookmarkEnd w:id="27"/>
+      <w:bookmarkEnd w:id="36"/>
       <w:r>
         <w:t>nnexes</w:t>
       </w:r>
-      <w:bookmarkEnd w:id="28"/>
+      <w:bookmarkEnd w:id="37"/>
     </w:p>
     <w:p>
       <w:pPr>
@@ -8752,9 +9915,9 @@
           <w:iCs/>
         </w:rPr>
       </w:pPr>
-      <w:bookmarkStart w:id="29" w:name="_Toc25553330"/>
-      <w:bookmarkStart w:id="30" w:name="_Toc71703266"/>
-      <w:bookmarkStart w:id="31" w:name="_Toc181363121"/>
+      <w:bookmarkStart w:id="38" w:name="_Toc25553330"/>
+      <w:bookmarkStart w:id="39" w:name="_Toc71703266"/>
+      <w:bookmarkStart w:id="40" w:name="_Toc181368447"/>
       <w:r>
         <w:rPr>
           <w:i w:val="0"/>
@@ -8762,8 +9925,8 @@
         </w:rPr>
         <w:t xml:space="preserve">Journal de </w:t>
       </w:r>
-      <w:bookmarkEnd w:id="29"/>
-      <w:bookmarkEnd w:id="30"/>
+      <w:bookmarkEnd w:id="38"/>
+      <w:bookmarkEnd w:id="39"/>
       <w:r>
         <w:rPr>
           <w:i w:val="0"/>
@@ -8771,11 +9934,19 @@
         </w:rPr>
         <w:t>travail</w:t>
       </w:r>
-      <w:bookmarkEnd w:id="31"/>
-    </w:p>
-    <w:p>
-      <w:r>
-        <w:t>Vous trouverez mon JDT dans mon repository github.</w:t>
+      <w:bookmarkEnd w:id="40"/>
+    </w:p>
+    <w:p>
+      <w:r>
+        <w:t xml:space="preserve">Vous trouverez mon JDT dans mon repository </w:t>
+      </w:r>
+      <w:proofErr w:type="spellStart"/>
+      <w:r>
+        <w:t>github</w:t>
+      </w:r>
+      <w:proofErr w:type="spellEnd"/>
+      <w:r>
+        <w:t>.</w:t>
       </w:r>
     </w:p>
     <w:sectPr>
@@ -8822,12 +9993,21 @@
         <w:szCs w:val="16"/>
       </w:rPr>
     </w:pPr>
+    <w:proofErr w:type="gramStart"/>
     <w:r>
       <w:rPr>
         <w:sz w:val="16"/>
         <w:szCs w:val="16"/>
       </w:rPr>
-      <w:t>i-CQ VD Octobre 2010</w:t>
+      <w:t>i</w:t>
+    </w:r>
+    <w:proofErr w:type="gramEnd"/>
+    <w:r>
+      <w:rPr>
+        <w:sz w:val="16"/>
+        <w:szCs w:val="16"/>
+      </w:rPr>
+      <w:t>-CQ VD Octobre 2010</w:t>
     </w:r>
     <w:r>
       <w:rPr>
@@ -8889,7 +10069,23 @@
         <w:sz w:val="16"/>
         <w:szCs w:val="16"/>
       </w:rPr>
-      <w:t>Dernière modif : 02.12.2010</w:t>
+      <w:t xml:space="preserve">Dernière </w:t>
+    </w:r>
+    <w:proofErr w:type="spellStart"/>
+    <w:r>
+      <w:rPr>
+        <w:sz w:val="16"/>
+        <w:szCs w:val="16"/>
+      </w:rPr>
+      <w:t>modif</w:t>
+    </w:r>
+    <w:proofErr w:type="spellEnd"/>
+    <w:r>
+      <w:rPr>
+        <w:sz w:val="16"/>
+        <w:szCs w:val="16"/>
+      </w:rPr>
+      <w:t> : 02.12.2010</w:t>
     </w:r>
     <w:r>
       <w:rPr>

</xml_diff>

<commit_message>
feat(OceanInvader) Commit final pour l'ux
</commit_message>
<xml_diff>
--- a/doc/R-Shoot me up-NGZ.docx
+++ b/doc/R-Shoot me up-NGZ.docx
@@ -1680,15 +1680,7 @@
             <w:iCs/>
             <w:noProof/>
           </w:rPr>
-          <w:t>U</w:t>
-        </w:r>
-        <w:r>
-          <w:rPr>
-            <w:rStyle w:val="Lienhypertexte"/>
-            <w:iCs/>
-            <w:noProof/>
-          </w:rPr>
-          <w:t>X</w:t>
+          <w:t>UX</w:t>
         </w:r>
         <w:r>
           <w:rPr>
@@ -2000,7 +1992,7 @@
             <w:noProof/>
             <w:webHidden/>
           </w:rPr>
-          <w:t>17</w:t>
+          <w:t>16</w:t>
         </w:r>
         <w:r>
           <w:rPr>
@@ -2464,7 +2456,7 @@
           <w:rPr>
             <w:webHidden/>
           </w:rPr>
-          <w:t>19</w:t>
+          <w:t>18</w:t>
         </w:r>
         <w:r>
           <w:rPr>
@@ -2769,151 +2761,12 @@
         <w:t>.</w:t>
       </w:r>
     </w:p>
-    <w:p/>
-    <w:p>
-      <w:pPr>
-        <w:rPr>
-          <w:i/>
-          <w:iCs/>
+    <w:p>
+      <w:pPr>
+        <w:rPr>
           <w:szCs w:val="14"/>
         </w:rPr>
       </w:pPr>
-      <w:r>
-        <w:rPr>
-          <w:i/>
-          <w:iCs/>
-          <w:szCs w:val="14"/>
-        </w:rPr>
-        <w:t xml:space="preserve">Ce </w:t>
-      </w:r>
-      <w:r>
-        <w:rPr>
-          <w:i/>
-          <w:iCs/>
-          <w:szCs w:val="14"/>
-        </w:rPr>
-        <w:t>chapitre</w:t>
-      </w:r>
-      <w:r>
-        <w:rPr>
-          <w:i/>
-          <w:iCs/>
-          <w:szCs w:val="14"/>
-        </w:rPr>
-        <w:t xml:space="preserve"> </w:t>
-      </w:r>
-      <w:r>
-        <w:rPr>
-          <w:i/>
-          <w:iCs/>
-          <w:szCs w:val="14"/>
-        </w:rPr>
-        <w:t>décri</w:t>
-      </w:r>
-      <w:r>
-        <w:rPr>
-          <w:i/>
-          <w:iCs/>
-          <w:szCs w:val="14"/>
-        </w:rPr>
-        <w:t>t</w:t>
-      </w:r>
-      <w:r>
-        <w:rPr>
-          <w:i/>
-          <w:iCs/>
-          <w:szCs w:val="14"/>
-        </w:rPr>
-        <w:t xml:space="preserve"> brièvement le projet,</w:t>
-      </w:r>
-      <w:r>
-        <w:rPr>
-          <w:i/>
-          <w:iCs/>
-          <w:szCs w:val="14"/>
-        </w:rPr>
-        <w:t xml:space="preserve"> le cadre dans lequel il est réalisé,</w:t>
-      </w:r>
-      <w:r>
-        <w:rPr>
-          <w:i/>
-          <w:iCs/>
-          <w:szCs w:val="14"/>
-        </w:rPr>
-        <w:t xml:space="preserve"> les raisons de ce choix et ce qu'il peut apporter à l'élève ou à l'école. </w:t>
-      </w:r>
-      <w:r>
-        <w:rPr>
-          <w:i/>
-          <w:iCs/>
-          <w:szCs w:val="14"/>
-        </w:rPr>
-        <w:t>Il n'est pas nécessaire de rentrer dans les détails (ceux-ci seront abordés plus loin) mais cela doit être aussi clair et complet que possible</w:t>
-      </w:r>
-      <w:r>
-        <w:rPr>
-          <w:i/>
-          <w:iCs/>
-          <w:szCs w:val="14"/>
-        </w:rPr>
-        <w:t xml:space="preserve"> (idées de solutions).</w:t>
-      </w:r>
-      <w:r>
-        <w:rPr>
-          <w:i/>
-          <w:iCs/>
-          <w:szCs w:val="14"/>
-        </w:rPr>
-        <w:t xml:space="preserve"> </w:t>
-      </w:r>
-      <w:r>
-        <w:rPr>
-          <w:i/>
-          <w:iCs/>
-          <w:szCs w:val="14"/>
-        </w:rPr>
-        <w:t>Ce chapitre contient également l'inventaire et la description des travaux qui auraient déjà été effectué</w:t>
-      </w:r>
-      <w:r>
-        <w:rPr>
-          <w:i/>
-          <w:iCs/>
-          <w:szCs w:val="14"/>
-        </w:rPr>
-        <w:t>s</w:t>
-      </w:r>
-      <w:r>
-        <w:rPr>
-          <w:i/>
-          <w:iCs/>
-          <w:szCs w:val="14"/>
-        </w:rPr>
-        <w:t xml:space="preserve"> pour ce projet.</w:t>
-      </w:r>
-    </w:p>
-    <w:p>
-      <w:pPr>
-        <w:rPr>
-          <w:szCs w:val="14"/>
-        </w:rPr>
-      </w:pPr>
-    </w:p>
-    <w:p>
-      <w:pPr>
-        <w:rPr>
-          <w:i/>
-          <w:iCs/>
-          <w:szCs w:val="14"/>
-        </w:rPr>
-      </w:pPr>
-      <w:r>
-        <w:rPr>
-          <w:i/>
-          <w:iCs/>
-          <w:szCs w:val="14"/>
-        </w:rPr>
-        <w:t>Ces éléments peuvent être repris des spécifications de départ.</w:t>
-      </w:r>
     </w:p>
     <w:p>
       <w:pPr>
@@ -3363,7 +3216,6 @@
           <w:sz w:val="22"/>
           <w:szCs w:val="22"/>
         </w:rPr>
-        <w:lastRenderedPageBreak/>
         <w:t>Nombre de vies</w:t>
       </w:r>
     </w:p>
@@ -3484,6 +3336,7 @@
           <w:sz w:val="22"/>
           <w:szCs w:val="22"/>
         </w:rPr>
+        <w:lastRenderedPageBreak/>
         <w:t>Une taille</w:t>
       </w:r>
     </w:p>
@@ -3758,16 +3611,14 @@
         </w:rPr>
         <w:t xml:space="preserve">Il est important de </w:t>
       </w:r>
-      <w:proofErr w:type="gramStart"/>
       <w:r>
         <w:rPr>
           <w:rFonts w:ascii="Century Gothic" w:hAnsi="Century Gothic"/>
           <w:sz w:val="22"/>
           <w:szCs w:val="22"/>
         </w:rPr>
-        <w:t>noté</w:t>
-      </w:r>
-      <w:proofErr w:type="gramEnd"/>
+        <w:t>noter</w:t>
+      </w:r>
       <w:r>
         <w:rPr>
           <w:rFonts w:ascii="Century Gothic" w:hAnsi="Century Gothic"/>
@@ -3783,87 +3634,6 @@
           <w:szCs w:val="14"/>
         </w:rPr>
       </w:pPr>
-    </w:p>
-    <w:p>
-      <w:pPr>
-        <w:rPr>
-          <w:i/>
-          <w:iCs/>
-          <w:szCs w:val="14"/>
-        </w:rPr>
-      </w:pPr>
-      <w:r>
-        <w:rPr>
-          <w:i/>
-          <w:iCs/>
-          <w:szCs w:val="14"/>
-        </w:rPr>
-        <w:t xml:space="preserve">Ce chapitre énumère les objectifs du projet. L'atteinte ou non </w:t>
-      </w:r>
-      <w:r>
-        <w:rPr>
-          <w:i/>
-          <w:iCs/>
-          <w:szCs w:val="14"/>
-        </w:rPr>
-        <w:t>de c</w:t>
-      </w:r>
-      <w:r>
-        <w:rPr>
-          <w:i/>
-          <w:iCs/>
-          <w:szCs w:val="14"/>
-        </w:rPr>
-        <w:t>eux-ci devr</w:t>
-      </w:r>
-      <w:r>
-        <w:rPr>
-          <w:i/>
-          <w:iCs/>
-          <w:szCs w:val="14"/>
-        </w:rPr>
-        <w:t xml:space="preserve">a pouvoir être contrôlée à la fin du projet. Les objectifs pourront </w:t>
-      </w:r>
-      <w:r>
-        <w:rPr>
-          <w:i/>
-          <w:iCs/>
-          <w:szCs w:val="14"/>
-        </w:rPr>
-        <w:t xml:space="preserve">éventuellement </w:t>
-      </w:r>
-      <w:r>
-        <w:rPr>
-          <w:i/>
-          <w:iCs/>
-          <w:szCs w:val="14"/>
-        </w:rPr>
-        <w:t xml:space="preserve">être revus après l'analyse. </w:t>
-      </w:r>
-    </w:p>
-    <w:p>
-      <w:pPr>
-        <w:rPr>
-          <w:szCs w:val="14"/>
-        </w:rPr>
-      </w:pPr>
-    </w:p>
-    <w:p>
-      <w:pPr>
-        <w:rPr>
-          <w:i/>
-          <w:iCs/>
-          <w:szCs w:val="14"/>
-        </w:rPr>
-      </w:pPr>
-      <w:r>
-        <w:rPr>
-          <w:i/>
-          <w:iCs/>
-          <w:szCs w:val="14"/>
-        </w:rPr>
-        <w:t>Ces éléments peuvent être repris des spécifications de départ.</w:t>
-      </w:r>
     </w:p>
     <w:p>
       <w:pPr>
@@ -4203,8 +3973,8 @@
           <w:iCs/>
         </w:rPr>
       </w:pPr>
-      <w:bookmarkStart w:id="7" w:name="_Toc71691012"/>
-      <w:bookmarkStart w:id="8" w:name="_Toc181368428"/>
+      <w:bookmarkStart w:id="7" w:name="_Toc181368428"/>
+      <w:bookmarkStart w:id="8" w:name="_Toc71691012"/>
       <w:r>
         <w:rPr>
           <w:i w:val="0"/>
@@ -4212,7 +3982,7 @@
         </w:rPr>
         <w:t>Analyse fonctionnelle</w:t>
       </w:r>
-      <w:bookmarkEnd w:id="8"/>
+      <w:bookmarkEnd w:id="7"/>
     </w:p>
     <w:p/>
     <w:p>
@@ -6096,13 +5866,33 @@
         <w:t>J’ai choisi l’âge de ces deux persona pour pouvoir couvrir la tranche d’âge ou les proportions de joueurs sont les plus élevé.</w:t>
       </w:r>
     </w:p>
+    <w:p>
+      <w:r>
+        <w:t xml:space="preserve">Les deux </w:t>
+      </w:r>
+      <w:proofErr w:type="spellStart"/>
+      <w:r>
+        <w:t>personna</w:t>
+      </w:r>
+      <w:proofErr w:type="spellEnd"/>
+      <w:r>
+        <w:t xml:space="preserve"> ont des caractéristiques différentes, pour pouvoir couvrir des types de population différente. Par exemple, l’un a </w:t>
+      </w:r>
+      <w:proofErr w:type="gramStart"/>
+      <w:r>
+        <w:t>des moyen financiers</w:t>
+      </w:r>
+      <w:proofErr w:type="gramEnd"/>
+      <w:r>
+        <w:t xml:space="preserve"> faible, et l’autre nettement plus élevé.</w:t>
+      </w:r>
+    </w:p>
     <w:p/>
     <w:p/>
     <w:p/>
     <w:p/>
     <w:p/>
     <w:p/>
-    <w:p/>
     <w:p>
       <w:proofErr w:type="spellStart"/>
       <w:r>
@@ -6120,7 +5910,7 @@
         </w:rPr>
         <w:lastRenderedPageBreak/>
         <w:drawing>
-          <wp:inline distT="0" distB="0" distL="0" distR="0" wp14:anchorId="032FD679" wp14:editId="18E094A4">
+          <wp:inline distT="0" distB="0" distL="0" distR="0" wp14:anchorId="032FD679" wp14:editId="5855382C">
             <wp:extent cx="5547815" cy="3944486"/>
             <wp:effectExtent l="19050" t="19050" r="15240" b="18415"/>
             <wp:docPr id="6" name="Image 6"/>
@@ -6190,7 +5980,7 @@
           <w:noProof/>
         </w:rPr>
         <w:drawing>
-          <wp:inline distT="0" distB="0" distL="0" distR="0" wp14:anchorId="410103DD" wp14:editId="30C1E0FA">
+          <wp:inline distT="0" distB="0" distL="0" distR="0" wp14:anchorId="410103DD" wp14:editId="3FE53CAB">
             <wp:extent cx="5537580" cy="3937208"/>
             <wp:effectExtent l="19050" t="19050" r="25400" b="25400"/>
             <wp:docPr id="7" name="Image 7"/>
@@ -6795,7 +6585,7 @@
           <w:noProof/>
         </w:rPr>
         <w:drawing>
-          <wp:inline distT="0" distB="0" distL="0" distR="0" wp14:anchorId="5BCACF5D" wp14:editId="45C1A41E">
+          <wp:inline distT="0" distB="0" distL="0" distR="0" wp14:anchorId="5BCACF5D" wp14:editId="5B7202E0">
             <wp:extent cx="5739130" cy="4080510"/>
             <wp:effectExtent l="19050" t="19050" r="13970" b="15240"/>
             <wp:docPr id="8" name="Image 8"/>
@@ -6881,7 +6671,7 @@
           <w:noProof/>
         </w:rPr>
         <w:drawing>
-          <wp:inline distT="0" distB="0" distL="0" distR="0" wp14:anchorId="05D95911" wp14:editId="272EB425">
+          <wp:inline distT="0" distB="0" distL="0" distR="0" wp14:anchorId="05D95911" wp14:editId="6849348D">
             <wp:extent cx="5213501" cy="3706789"/>
             <wp:effectExtent l="19050" t="19050" r="25400" b="27305"/>
             <wp:docPr id="9" name="Image 9"/>
@@ -6956,7 +6746,7 @@
           <w:noProof/>
         </w:rPr>
         <w:drawing>
-          <wp:inline distT="0" distB="0" distL="0" distR="0" wp14:anchorId="22AB1FCC" wp14:editId="56020961">
+          <wp:inline distT="0" distB="0" distL="0" distR="0" wp14:anchorId="22AB1FCC" wp14:editId="62336226">
             <wp:extent cx="5343099" cy="3798933"/>
             <wp:effectExtent l="19050" t="19050" r="10160" b="11430"/>
             <wp:docPr id="10" name="Image 10"/>
@@ -7039,7 +6829,7 @@
           <w:noProof/>
         </w:rPr>
         <w:drawing>
-          <wp:inline distT="0" distB="0" distL="0" distR="0" wp14:anchorId="1754761E" wp14:editId="3336BD1E">
+          <wp:inline distT="0" distB="0" distL="0" distR="0" wp14:anchorId="1754761E" wp14:editId="14718621">
             <wp:extent cx="5739130" cy="4080510"/>
             <wp:effectExtent l="19050" t="19050" r="13970" b="15240"/>
             <wp:docPr id="11" name="Image 11"/>
@@ -7110,7 +6900,7 @@
         </w:rPr>
         <w:lastRenderedPageBreak/>
         <w:drawing>
-          <wp:inline distT="0" distB="0" distL="0" distR="0" wp14:anchorId="364F58D2" wp14:editId="0B4362EC">
+          <wp:inline distT="0" distB="0" distL="0" distR="0" wp14:anchorId="364F58D2" wp14:editId="6F0B02A6">
             <wp:extent cx="5739130" cy="4080510"/>
             <wp:effectExtent l="19050" t="19050" r="13970" b="15240"/>
             <wp:docPr id="12" name="Image 12"/>
@@ -7269,7 +7059,7 @@
         </w:rPr>
         <w:t>Stratégie de test</w:t>
       </w:r>
-      <w:bookmarkEnd w:id="7"/>
+      <w:bookmarkEnd w:id="8"/>
       <w:bookmarkEnd w:id="18"/>
     </w:p>
     <w:p/>
@@ -7281,31 +7071,51 @@
         <w:t>toutes les fonctionnalités</w:t>
       </w:r>
       <w:r>
-        <w:t xml:space="preserve"> du jeu </w:t>
-      </w:r>
-      <w:r>
-        <w:t>fonctionnent</w:t>
-      </w:r>
-      <w:r>
-        <w:t xml:space="preserve"> correctement.</w:t>
+        <w:t xml:space="preserve"> </w:t>
+      </w:r>
+      <w:r>
+        <w:t>principales du jeu répondent aux exigences (Gameplay).</w:t>
       </w:r>
     </w:p>
     <w:p/>
     <w:p>
       <w:r>
-        <w:t>Tests de performance : vérifie la vitesse et la fluidité du jeu.</w:t>
+        <w:t xml:space="preserve">Tests unitaires : Vérifie séparément que chaque composant du jeu (mouvement, tir, dégâts) </w:t>
+      </w:r>
+      <w:r>
+        <w:t>fonctionne comme prévu.</w:t>
       </w:r>
     </w:p>
     <w:p/>
     <w:p>
       <w:r>
-        <w:t xml:space="preserve">Matériel requis : Un pc avec </w:t>
+        <w:lastRenderedPageBreak/>
+        <w:t xml:space="preserve">Moyen à mettre en œuvre : outil de test automatisé, comme </w:t>
+      </w:r>
+      <w:proofErr w:type="spellStart"/>
+      <w:r>
+        <w:t>MStest</w:t>
+      </w:r>
+      <w:proofErr w:type="spellEnd"/>
+      <w:r>
+        <w:t>.</w:t>
+      </w:r>
+      <w:r>
+        <w:t xml:space="preserve"> Des personnes externes ou interne au projet</w:t>
+      </w:r>
+      <w:r>
+        <w:t xml:space="preserve"> pour tester </w:t>
+      </w:r>
+      <w:r>
+        <w:t>les fonctionnalités</w:t>
+      </w:r>
+      <w:r>
+        <w:t xml:space="preserve"> du programme.</w:t>
       </w:r>
     </w:p>
     <w:p>
       <w:pPr>
         <w:pStyle w:val="En-tte"/>
-        <w:ind w:firstLine="360"/>
         <w:rPr>
           <w:b/>
           <w:bCs/>
@@ -7324,303 +7134,6 @@
           <w:iCs/>
         </w:rPr>
       </w:pPr>
-    </w:p>
-    <w:p>
-      <w:pPr>
-        <w:pStyle w:val="En-tte"/>
-        <w:ind w:firstLine="360"/>
-        <w:rPr>
-          <w:i/>
-          <w:iCs/>
-        </w:rPr>
-      </w:pPr>
-      <w:r>
-        <w:rPr>
-          <w:i/>
-          <w:iCs/>
-        </w:rPr>
-        <w:t xml:space="preserve">Décrire la stratégie globale de </w:t>
-      </w:r>
-      <w:r>
-        <w:rPr>
-          <w:i/>
-          <w:iCs/>
-        </w:rPr>
-        <w:t>test :</w:t>
-      </w:r>
-      <w:r>
-        <w:rPr>
-          <w:i/>
-          <w:iCs/>
-        </w:rPr>
-        <w:t xml:space="preserve"> </w:t>
-      </w:r>
-    </w:p>
-    <w:p>
-      <w:pPr>
-        <w:pStyle w:val="En-tte"/>
-        <w:ind w:firstLine="360"/>
-        <w:rPr>
-          <w:i/>
-          <w:iCs/>
-          <w:szCs w:val="14"/>
-        </w:rPr>
-      </w:pPr>
-    </w:p>
-    <w:p>
-      <w:pPr>
-        <w:pStyle w:val="En-tte"/>
-        <w:numPr>
-          <w:ilvl w:val="0"/>
-          <w:numId w:val="6"/>
-        </w:numPr>
-        <w:tabs>
-          <w:tab w:val="clear" w:pos="4536"/>
-          <w:tab w:val="clear" w:pos="9072"/>
-        </w:tabs>
-        <w:rPr>
-          <w:i/>
-          <w:iCs/>
-          <w:szCs w:val="14"/>
-        </w:rPr>
-      </w:pPr>
-      <w:proofErr w:type="gramStart"/>
-      <w:r>
-        <w:rPr>
-          <w:i/>
-          <w:iCs/>
-          <w:szCs w:val="14"/>
-        </w:rPr>
-        <w:t>t</w:t>
-      </w:r>
-      <w:r>
-        <w:rPr>
-          <w:i/>
-          <w:iCs/>
-          <w:szCs w:val="14"/>
-        </w:rPr>
-        <w:t>ypes</w:t>
-      </w:r>
-      <w:proofErr w:type="gramEnd"/>
-      <w:r>
-        <w:rPr>
-          <w:i/>
-          <w:iCs/>
-          <w:szCs w:val="14"/>
-        </w:rPr>
-        <w:t xml:space="preserve"> de des tests et ordre dans lequel ils seront effectués.</w:t>
-      </w:r>
-    </w:p>
-    <w:p>
-      <w:pPr>
-        <w:pStyle w:val="En-tte"/>
-        <w:numPr>
-          <w:ilvl w:val="0"/>
-          <w:numId w:val="6"/>
-        </w:numPr>
-        <w:tabs>
-          <w:tab w:val="clear" w:pos="4536"/>
-          <w:tab w:val="clear" w:pos="9072"/>
-        </w:tabs>
-        <w:rPr>
-          <w:i/>
-          <w:iCs/>
-          <w:szCs w:val="14"/>
-        </w:rPr>
-      </w:pPr>
-      <w:proofErr w:type="gramStart"/>
-      <w:r>
-        <w:rPr>
-          <w:i/>
-          <w:iCs/>
-          <w:szCs w:val="14"/>
-        </w:rPr>
-        <w:t>l</w:t>
-      </w:r>
-      <w:r>
-        <w:rPr>
-          <w:i/>
-          <w:iCs/>
-          <w:szCs w:val="14"/>
-        </w:rPr>
-        <w:t>es</w:t>
-      </w:r>
-      <w:proofErr w:type="gramEnd"/>
-      <w:r>
-        <w:rPr>
-          <w:i/>
-          <w:iCs/>
-          <w:szCs w:val="14"/>
-        </w:rPr>
-        <w:t xml:space="preserve"> moyens à mettre en œuvre</w:t>
-      </w:r>
-      <w:r>
-        <w:rPr>
-          <w:i/>
-          <w:iCs/>
-          <w:szCs w:val="14"/>
-        </w:rPr>
-        <w:t>.</w:t>
-      </w:r>
-    </w:p>
-    <w:p>
-      <w:pPr>
-        <w:pStyle w:val="En-tte"/>
-        <w:numPr>
-          <w:ilvl w:val="0"/>
-          <w:numId w:val="6"/>
-        </w:numPr>
-        <w:tabs>
-          <w:tab w:val="clear" w:pos="4536"/>
-          <w:tab w:val="clear" w:pos="9072"/>
-        </w:tabs>
-        <w:rPr>
-          <w:i/>
-          <w:iCs/>
-          <w:szCs w:val="14"/>
-        </w:rPr>
-      </w:pPr>
-      <w:proofErr w:type="gramStart"/>
-      <w:r>
-        <w:rPr>
-          <w:i/>
-          <w:iCs/>
-          <w:szCs w:val="14"/>
-        </w:rPr>
-        <w:t>c</w:t>
-      </w:r>
-      <w:r>
-        <w:rPr>
-          <w:i/>
-          <w:iCs/>
-          <w:szCs w:val="14"/>
-        </w:rPr>
-        <w:t>ouverture</w:t>
-      </w:r>
-      <w:proofErr w:type="gramEnd"/>
-      <w:r>
-        <w:rPr>
-          <w:i/>
-          <w:iCs/>
-          <w:szCs w:val="14"/>
-        </w:rPr>
-        <w:t xml:space="preserve"> des tests (tests exhaustifs ou non, si non, pourquoi ?)</w:t>
-      </w:r>
-      <w:r>
-        <w:rPr>
-          <w:i/>
-          <w:iCs/>
-          <w:szCs w:val="14"/>
-        </w:rPr>
-        <w:t>.</w:t>
-      </w:r>
-    </w:p>
-    <w:p>
-      <w:pPr>
-        <w:pStyle w:val="En-tte"/>
-        <w:numPr>
-          <w:ilvl w:val="0"/>
-          <w:numId w:val="6"/>
-        </w:numPr>
-        <w:tabs>
-          <w:tab w:val="clear" w:pos="4536"/>
-          <w:tab w:val="clear" w:pos="9072"/>
-        </w:tabs>
-        <w:rPr>
-          <w:i/>
-          <w:iCs/>
-          <w:szCs w:val="14"/>
-        </w:rPr>
-      </w:pPr>
-      <w:proofErr w:type="gramStart"/>
-      <w:r>
-        <w:rPr>
-          <w:i/>
-          <w:iCs/>
-          <w:szCs w:val="14"/>
-        </w:rPr>
-        <w:t>d</w:t>
-      </w:r>
-      <w:r>
-        <w:rPr>
-          <w:i/>
-          <w:iCs/>
-          <w:szCs w:val="14"/>
-        </w:rPr>
-        <w:t>onnées</w:t>
-      </w:r>
-      <w:proofErr w:type="gramEnd"/>
-      <w:r>
-        <w:rPr>
-          <w:i/>
-          <w:iCs/>
-          <w:szCs w:val="14"/>
-        </w:rPr>
-        <w:t xml:space="preserve"> de test à prévoir (données réelles ?)</w:t>
-      </w:r>
-      <w:r>
-        <w:rPr>
-          <w:i/>
-          <w:iCs/>
-          <w:szCs w:val="14"/>
-        </w:rPr>
-        <w:t xml:space="preserve"> </w:t>
-      </w:r>
-      <w:r>
-        <w:rPr>
-          <w:b/>
-          <w:bCs/>
-          <w:i/>
-          <w:iCs/>
-          <w:color w:val="FF0000"/>
-          <w:szCs w:val="14"/>
-        </w:rPr>
-        <w:t>et comment elles seront mises en place</w:t>
-      </w:r>
-      <w:r>
-        <w:rPr>
-          <w:i/>
-          <w:iCs/>
-          <w:szCs w:val="14"/>
-        </w:rPr>
-        <w:t>.</w:t>
-      </w:r>
-    </w:p>
-    <w:p>
-      <w:pPr>
-        <w:pStyle w:val="En-tte"/>
-        <w:numPr>
-          <w:ilvl w:val="0"/>
-          <w:numId w:val="6"/>
-        </w:numPr>
-        <w:tabs>
-          <w:tab w:val="clear" w:pos="4536"/>
-          <w:tab w:val="clear" w:pos="9072"/>
-        </w:tabs>
-        <w:rPr>
-          <w:i/>
-          <w:iCs/>
-          <w:szCs w:val="14"/>
-        </w:rPr>
-      </w:pPr>
-      <w:proofErr w:type="gramStart"/>
-      <w:r>
-        <w:rPr>
-          <w:i/>
-          <w:iCs/>
-          <w:szCs w:val="14"/>
-        </w:rPr>
-        <w:t>les</w:t>
-      </w:r>
-      <w:proofErr w:type="gramEnd"/>
-      <w:r>
-        <w:rPr>
-          <w:i/>
-          <w:iCs/>
-          <w:szCs w:val="14"/>
-        </w:rPr>
-        <w:t xml:space="preserve"> testeurs extérieurs éventuels.</w:t>
-      </w:r>
     </w:p>
     <w:p>
       <w:pPr>
@@ -7889,28 +7402,28 @@
           <w:i w:val="0"/>
           <w:iCs/>
         </w:rPr>
+        <w:t>Déroulement</w:t>
+      </w:r>
+      <w:bookmarkEnd w:id="23"/>
+    </w:p>
+    <w:p/>
+    <w:p>
+      <w:r>
+        <w:t xml:space="preserve">Je n’ai pas eu de problème pour permettre au joueur de se déplacer, j’ai essayé de trouver comment faire pour que le joueur ne se déplace pas de façon saccadé (par </w:t>
+      </w:r>
+      <w:proofErr w:type="spellStart"/>
+      <w:r>
+        <w:t>accoup</w:t>
+      </w:r>
+      <w:proofErr w:type="spellEnd"/>
+      <w:r>
+        <w:t>) mais je n’ai pas réussi.</w:t>
+      </w:r>
+    </w:p>
+    <w:p/>
+    <w:p>
+      <w:r>
         <w:lastRenderedPageBreak/>
-        <w:t>Déroulement</w:t>
-      </w:r>
-      <w:bookmarkEnd w:id="23"/>
-    </w:p>
-    <w:p/>
-    <w:p>
-      <w:r>
-        <w:t xml:space="preserve">Je n’ai pas eu de problème pour permettre au joueur de se déplacer, j’ai essayé de trouver comment faire pour que le joueur ne se déplace pas de façon saccadé (par </w:t>
-      </w:r>
-      <w:proofErr w:type="spellStart"/>
-      <w:r>
-        <w:t>accoup</w:t>
-      </w:r>
-      <w:proofErr w:type="spellEnd"/>
-      <w:r>
-        <w:t>) mais je n’ai pas réussi.</w:t>
-      </w:r>
-    </w:p>
-    <w:p/>
-    <w:p>
-      <w:r>
         <w:t>C</w:t>
       </w:r>
       <w:r>
@@ -7952,9 +7465,9 @@
           <w:iCs/>
         </w:rPr>
       </w:pPr>
-      <w:bookmarkStart w:id="24" w:name="_Toc25553321"/>
-      <w:bookmarkStart w:id="25" w:name="_Toc71691025"/>
-      <w:bookmarkStart w:id="26" w:name="_Toc181368441"/>
+      <w:bookmarkStart w:id="24" w:name="_Toc181368441"/>
+      <w:bookmarkStart w:id="25" w:name="_Toc25553321"/>
+      <w:bookmarkStart w:id="26" w:name="_Toc71691025"/>
       <w:bookmarkEnd w:id="21"/>
       <w:bookmarkEnd w:id="22"/>
       <w:r>
@@ -7964,7 +7477,7 @@
         </w:rPr>
         <w:t>Mise en place de l’environnement de travail</w:t>
       </w:r>
-      <w:bookmarkEnd w:id="26"/>
+      <w:bookmarkEnd w:id="24"/>
     </w:p>
     <w:p/>
     <w:p>
@@ -8134,7 +7647,7 @@
         </w:rPr>
         <w:t>Description des test</w:t>
       </w:r>
-      <w:bookmarkEnd w:id="24"/>
+      <w:bookmarkEnd w:id="25"/>
       <w:r>
         <w:rPr>
           <w:i w:val="0"/>
@@ -8142,7 +7655,7 @@
         </w:rPr>
         <w:t>s effectués</w:t>
       </w:r>
-      <w:bookmarkEnd w:id="25"/>
+      <w:bookmarkEnd w:id="26"/>
       <w:bookmarkEnd w:id="27"/>
     </w:p>
     <w:p>
@@ -8627,7 +8140,6 @@
         </w:rPr>
       </w:pPr>
       <w:r>
-        <w:lastRenderedPageBreak/>
         <w:t>Perdre</w:t>
       </w:r>
     </w:p>
@@ -8787,6 +8299,7 @@
           </w:p>
           <w:p>
             <w:r>
+              <w:lastRenderedPageBreak/>
               <w:t xml:space="preserve">30 </w:t>
             </w:r>
             <w:proofErr w:type="spellStart"/>
@@ -8807,6 +8320,7 @@
         </w:rPr>
       </w:pPr>
       <w:r>
+        <w:lastRenderedPageBreak/>
         <w:t>Régénération de point de vie (joueur)</w:t>
       </w:r>
     </w:p>
@@ -9810,6 +9324,7 @@
         <w:ind w:left="357"/>
       </w:pPr>
       <w:r>
+        <w:lastRenderedPageBreak/>
         <w:t xml:space="preserve">J’ai réussi à atteindre </w:t>
       </w:r>
       <w:r>
@@ -9897,15 +9412,6 @@
         <w:t>nnexes</w:t>
       </w:r>
       <w:bookmarkEnd w:id="37"/>
-    </w:p>
-    <w:p>
-      <w:pPr>
-        <w:ind w:left="426"/>
-        <w:rPr>
-          <w:rFonts w:cs="Arial"/>
-          <w:iCs/>
-        </w:rPr>
-      </w:pPr>
     </w:p>
     <w:p>
       <w:pPr>
@@ -14048,6 +13554,15 @@
 </file>
 
 <file path=customXml/item1.xml><?xml version="1.0" encoding="utf-8"?>
+<?mso-contentType ?>
+<FormTemplates xmlns="http://schemas.microsoft.com/sharepoint/v3/contenttype/forms">
+  <Display>DocumentLibraryForm</Display>
+  <Edit>DocumentLibraryForm</Edit>
+  <New>DocumentLibraryForm</New>
+</FormTemplates>
+</file>
+
+<file path=customXml/item2.xml><?xml version="1.0" encoding="utf-8"?>
 <p:properties xmlns:p="http://schemas.microsoft.com/office/2006/metadata/properties" xmlns:xsi="http://www.w3.org/2001/XMLSchema-instance" xmlns:pc="http://schemas.microsoft.com/office/infopath/2007/PartnerControls">
   <documentManagement>
     <TaxCatchAll xmlns="eefa3612-053e-497a-ae76-8a76877f5e22" xsi:nil="true"/>
@@ -14056,15 +13571,6 @@
     </lcf76f155ced4ddcb4097134ff3c332f>
   </documentManagement>
 </p:properties>
-</file>
-
-<file path=customXml/item2.xml><?xml version="1.0" encoding="utf-8"?>
-<?mso-contentType ?>
-<FormTemplates xmlns="http://schemas.microsoft.com/sharepoint/v3/contenttype/forms">
-  <Display>DocumentLibraryForm</Display>
-  <Edit>DocumentLibraryForm</Edit>
-  <New>DocumentLibraryForm</New>
-</FormTemplates>
 </file>
 
 <file path=customXml/item3.xml><?xml version="1.0" encoding="utf-8"?>
@@ -14263,20 +13769,20 @@
 </file>
 
 <file path=customXml/itemProps1.xml><?xml version="1.0" encoding="utf-8"?>
+<ds:datastoreItem xmlns:ds="http://schemas.openxmlformats.org/officeDocument/2006/customXml" ds:itemID="{1DADA05A-DA17-4CB0-90B5-C889667DD54A}">
+  <ds:schemaRefs>
+    <ds:schemaRef ds:uri="http://schemas.microsoft.com/sharepoint/v3/contenttype/forms"/>
+  </ds:schemaRefs>
+</ds:datastoreItem>
+</file>
+
+<file path=customXml/itemProps2.xml><?xml version="1.0" encoding="utf-8"?>
 <ds:datastoreItem xmlns:ds="http://schemas.openxmlformats.org/officeDocument/2006/customXml" ds:itemID="{67CD1812-8B57-456C-9CBC-7D2297210787}">
   <ds:schemaRefs>
     <ds:schemaRef ds:uri="http://schemas.microsoft.com/office/2006/metadata/properties"/>
     <ds:schemaRef ds:uri="http://schemas.microsoft.com/office/infopath/2007/PartnerControls"/>
     <ds:schemaRef ds:uri="eefa3612-053e-497a-ae76-8a76877f5e22"/>
     <ds:schemaRef ds:uri="b5cf4370-ac38-4b9e-9836-ef6f5df64f24"/>
-  </ds:schemaRefs>
-</ds:datastoreItem>
-</file>
-
-<file path=customXml/itemProps2.xml><?xml version="1.0" encoding="utf-8"?>
-<ds:datastoreItem xmlns:ds="http://schemas.openxmlformats.org/officeDocument/2006/customXml" ds:itemID="{1DADA05A-DA17-4CB0-90B5-C889667DD54A}">
-  <ds:schemaRefs>
-    <ds:schemaRef ds:uri="http://schemas.microsoft.com/sharepoint/v3/contenttype/forms"/>
   </ds:schemaRefs>
 </ds:datastoreItem>
 </file>

</xml_diff>